<commit_message>
ERD added to folder
</commit_message>
<xml_diff>
--- a/Documents/ProcessReport.docx
+++ b/Documents/ProcessReport.docx
@@ -1,6 +1,6 @@
 
 <file path=word/document.xml><?xml version="1.0" encoding="utf-8"?>
-<w:document xmlns:wpc="http://schemas.microsoft.com/office/word/2010/wordprocessingCanvas" xmlns:cx="http://schemas.microsoft.com/office/drawing/2014/chartex" xmlns:cx1="http://schemas.microsoft.com/office/drawing/2015/9/8/chartex" xmlns:mc="http://schemas.openxmlformats.org/markup-compatibility/2006" xmlns:o="urn:schemas-microsoft-com:office:office" xmlns:r="http://schemas.openxmlformats.org/officeDocument/2006/relationships" xmlns:m="http://schemas.openxmlformats.org/officeDocument/2006/math" xmlns:v="urn:schemas-microsoft-com:vml" xmlns:wp14="http://schemas.microsoft.com/office/word/2010/wordprocessingDrawing" xmlns:wp="http://schemas.openxmlformats.org/drawingml/2006/wordprocessingDrawing" xmlns:w10="urn:schemas-microsoft-com:office:word" xmlns:w="http://schemas.openxmlformats.org/wordprocessingml/2006/main" xmlns:w14="http://schemas.microsoft.com/office/word/2010/wordml" xmlns:w15="http://schemas.microsoft.com/office/word/2012/wordml" xmlns:w16se="http://schemas.microsoft.com/office/word/2015/wordml/symex" xmlns:wpg="http://schemas.microsoft.com/office/word/2010/wordprocessingGroup" xmlns:wpi="http://schemas.microsoft.com/office/word/2010/wordprocessingInk" xmlns:wne="http://schemas.microsoft.com/office/word/2006/wordml" xmlns:wps="http://schemas.microsoft.com/office/word/2010/wordprocessingShape" mc:Ignorable="w14 w15 w16se wp14">
+<w:document xmlns:wpc="http://schemas.microsoft.com/office/word/2010/wordprocessingCanvas" xmlns:cx="http://schemas.microsoft.com/office/drawing/2014/chartex" xmlns:cx1="http://schemas.microsoft.com/office/drawing/2015/9/8/chartex" xmlns:cx2="http://schemas.microsoft.com/office/drawing/2015/10/21/chartex" xmlns:mc="http://schemas.openxmlformats.org/markup-compatibility/2006" xmlns:o="urn:schemas-microsoft-com:office:office" xmlns:r="http://schemas.openxmlformats.org/officeDocument/2006/relationships" xmlns:m="http://schemas.openxmlformats.org/officeDocument/2006/math" xmlns:v="urn:schemas-microsoft-com:vml" xmlns:wp14="http://schemas.microsoft.com/office/word/2010/wordprocessingDrawing" xmlns:wp="http://schemas.openxmlformats.org/drawingml/2006/wordprocessingDrawing" xmlns:w10="urn:schemas-microsoft-com:office:word" xmlns:w="http://schemas.openxmlformats.org/wordprocessingml/2006/main" xmlns:w14="http://schemas.microsoft.com/office/word/2010/wordml" xmlns:w15="http://schemas.microsoft.com/office/word/2012/wordml" xmlns:w16se="http://schemas.microsoft.com/office/word/2015/wordml/symex" xmlns:wpg="http://schemas.microsoft.com/office/word/2010/wordprocessingGroup" xmlns:wpi="http://schemas.microsoft.com/office/word/2010/wordprocessingInk" xmlns:wne="http://schemas.microsoft.com/office/word/2006/wordml" xmlns:wps="http://schemas.microsoft.com/office/word/2010/wordprocessingShape" mc:Ignorable="w14 w15 w16se wp14">
   <w:body>
     <w:p>
       <w:pPr>
@@ -276,6 +276,8 @@
           <w:r>
             <w:t>Table of Contents</w:t>
           </w:r>
+          <w:bookmarkStart w:id="0" w:name="_GoBack"/>
+          <w:bookmarkEnd w:id="0"/>
         </w:p>
         <w:p>
           <w:pPr>
@@ -298,7 +300,7 @@
           <w:r>
             <w:fldChar w:fldCharType="separate"/>
           </w:r>
-          <w:hyperlink w:anchor="_Toc452932195" w:history="1">
+          <w:hyperlink w:anchor="_Toc454833375" w:history="1">
             <w:r>
               <w:rPr>
                 <w:rStyle w:val="Hyperlink"/>
@@ -339,7 +341,7 @@
                 <w:noProof/>
                 <w:webHidden/>
               </w:rPr>
-              <w:instrText xml:space="preserve"> PAGEREF _Toc452932195 \h </w:instrText>
+              <w:instrText xml:space="preserve"> PAGEREF _Toc454833375 \h </w:instrText>
             </w:r>
             <w:r>
               <w:rPr>
@@ -382,7 +384,7 @@
               <w:noProof/>
             </w:rPr>
           </w:pPr>
-          <w:hyperlink w:anchor="_Toc452932196" w:history="1">
+          <w:hyperlink w:anchor="_Toc454833376" w:history="1">
             <w:r>
               <w:rPr>
                 <w:rStyle w:val="Hyperlink"/>
@@ -423,7 +425,7 @@
                 <w:noProof/>
                 <w:webHidden/>
               </w:rPr>
-              <w:instrText xml:space="preserve"> PAGEREF _Toc452932196 \h </w:instrText>
+              <w:instrText xml:space="preserve"> PAGEREF _Toc454833376 \h </w:instrText>
             </w:r>
             <w:r>
               <w:rPr>
@@ -466,7 +468,7 @@
               <w:noProof/>
             </w:rPr>
           </w:pPr>
-          <w:hyperlink w:anchor="_Toc452932197" w:history="1">
+          <w:hyperlink w:anchor="_Toc454833377" w:history="1">
             <w:r>
               <w:rPr>
                 <w:rStyle w:val="Hyperlink"/>
@@ -507,7 +509,7 @@
                 <w:noProof/>
                 <w:webHidden/>
               </w:rPr>
-              <w:instrText xml:space="preserve"> PAGEREF _Toc452932197 \h </w:instrText>
+              <w:instrText xml:space="preserve"> PAGEREF _Toc454833377 \h </w:instrText>
             </w:r>
             <w:r>
               <w:rPr>
@@ -550,7 +552,7 @@
               <w:noProof/>
             </w:rPr>
           </w:pPr>
-          <w:hyperlink w:anchor="_Toc452932198" w:history="1">
+          <w:hyperlink w:anchor="_Toc454833378" w:history="1">
             <w:r>
               <w:rPr>
                 <w:rStyle w:val="Hyperlink"/>
@@ -591,7 +593,7 @@
                 <w:noProof/>
                 <w:webHidden/>
               </w:rPr>
-              <w:instrText xml:space="preserve"> PAGEREF _Toc452932198 \h </w:instrText>
+              <w:instrText xml:space="preserve"> PAGEREF _Toc454833378 \h </w:instrText>
             </w:r>
             <w:r>
               <w:rPr>
@@ -634,7 +636,7 @@
               <w:noProof/>
             </w:rPr>
           </w:pPr>
-          <w:hyperlink w:anchor="_Toc452932199" w:history="1">
+          <w:hyperlink w:anchor="_Toc454833379" w:history="1">
             <w:r>
               <w:rPr>
                 <w:rStyle w:val="Hyperlink"/>
@@ -675,7 +677,7 @@
                 <w:noProof/>
                 <w:webHidden/>
               </w:rPr>
-              <w:instrText xml:space="preserve"> PAGEREF _Toc452932199 \h </w:instrText>
+              <w:instrText xml:space="preserve"> PAGEREF _Toc454833379 \h </w:instrText>
             </w:r>
             <w:r>
               <w:rPr>
@@ -718,7 +720,7 @@
               <w:noProof/>
             </w:rPr>
           </w:pPr>
-          <w:hyperlink w:anchor="_Toc452932200" w:history="1">
+          <w:hyperlink w:anchor="_Toc454833380" w:history="1">
             <w:r>
               <w:rPr>
                 <w:rStyle w:val="Hyperlink"/>
@@ -759,7 +761,7 @@
                 <w:noProof/>
                 <w:webHidden/>
               </w:rPr>
-              <w:instrText xml:space="preserve"> PAGEREF _Toc452932200 \h </w:instrText>
+              <w:instrText xml:space="preserve"> PAGEREF _Toc454833380 \h </w:instrText>
             </w:r>
             <w:r>
               <w:rPr>
@@ -802,7 +804,7 @@
               <w:noProof/>
             </w:rPr>
           </w:pPr>
-          <w:hyperlink w:anchor="_Toc452932201" w:history="1">
+          <w:hyperlink w:anchor="_Toc454833381" w:history="1">
             <w:r>
               <w:rPr>
                 <w:rStyle w:val="Hyperlink"/>
@@ -822,14 +824,7 @@
                 <w:rStyle w:val="Hyperlink"/>
                 <w:noProof/>
               </w:rPr>
-              <w:t xml:space="preserve">Week </w:t>
-            </w:r>
-            <w:r>
-              <w:rPr>
-                <w:rStyle w:val="Hyperlink"/>
-                <w:noProof/>
-              </w:rPr>
-              <w:t>6</w:t>
+              <w:t>Week 6</w:t>
             </w:r>
             <w:r>
               <w:rPr>
@@ -850,7 +845,7 @@
                 <w:noProof/>
                 <w:webHidden/>
               </w:rPr>
-              <w:instrText xml:space="preserve"> PAGEREF _Toc452932201 \h </w:instrText>
+              <w:instrText xml:space="preserve"> PAGEREF _Toc454833381 \h </w:instrText>
             </w:r>
             <w:r>
               <w:rPr>
@@ -893,7 +888,7 @@
               <w:noProof/>
             </w:rPr>
           </w:pPr>
-          <w:hyperlink w:anchor="_Toc452932202" w:history="1">
+          <w:hyperlink w:anchor="_Toc454833382" w:history="1">
             <w:r>
               <w:rPr>
                 <w:rStyle w:val="Hyperlink"/>
@@ -913,7 +908,7 @@
                 <w:rStyle w:val="Hyperlink"/>
                 <w:noProof/>
               </w:rPr>
-              <w:t>Weeks 6 – 12</w:t>
+              <w:t>Weeks 7 – 12</w:t>
             </w:r>
             <w:r>
               <w:rPr>
@@ -934,7 +929,7 @@
                 <w:noProof/>
                 <w:webHidden/>
               </w:rPr>
-              <w:instrText xml:space="preserve"> PAGEREF _Toc452932202 \h </w:instrText>
+              <w:instrText xml:space="preserve"> PAGEREF _Toc454833382 \h </w:instrText>
             </w:r>
             <w:r>
               <w:rPr>
@@ -977,7 +972,7 @@
               <w:noProof/>
             </w:rPr>
           </w:pPr>
-          <w:hyperlink w:anchor="_Toc452932203" w:history="1">
+          <w:hyperlink w:anchor="_Toc454833383" w:history="1">
             <w:r>
               <w:rPr>
                 <w:rStyle w:val="Hyperlink"/>
@@ -1018,7 +1013,7 @@
                 <w:noProof/>
                 <w:webHidden/>
               </w:rPr>
-              <w:instrText xml:space="preserve"> PAGEREF _Toc452932203 \h </w:instrText>
+              <w:instrText xml:space="preserve"> PAGEREF _Toc454833383 \h </w:instrText>
             </w:r>
             <w:r>
               <w:rPr>
@@ -1039,6 +1034,426 @@
                 <w:webHidden/>
               </w:rPr>
               <w:t>9</w:t>
+            </w:r>
+            <w:r>
+              <w:rPr>
+                <w:noProof/>
+                <w:webHidden/>
+              </w:rPr>
+              <w:fldChar w:fldCharType="end"/>
+            </w:r>
+          </w:hyperlink>
+        </w:p>
+        <w:p>
+          <w:pPr>
+            <w:pStyle w:val="TOC1"/>
+            <w:tabs>
+              <w:tab w:val="left" w:pos="660"/>
+              <w:tab w:val="right" w:leader="dot" w:pos="9350"/>
+            </w:tabs>
+            <w:rPr>
+              <w:rFonts w:eastAsiaTheme="minorEastAsia"/>
+              <w:noProof/>
+            </w:rPr>
+          </w:pPr>
+          <w:hyperlink w:anchor="_Toc454833384" w:history="1">
+            <w:r>
+              <w:rPr>
+                <w:rStyle w:val="Hyperlink"/>
+                <w:noProof/>
+              </w:rPr>
+              <w:t>10.</w:t>
+            </w:r>
+            <w:r>
+              <w:rPr>
+                <w:rFonts w:eastAsiaTheme="minorEastAsia"/>
+                <w:noProof/>
+              </w:rPr>
+              <w:tab/>
+            </w:r>
+            <w:r>
+              <w:rPr>
+                <w:rStyle w:val="Hyperlink"/>
+                <w:noProof/>
+              </w:rPr>
+              <w:t>Week 14</w:t>
+            </w:r>
+            <w:r>
+              <w:rPr>
+                <w:noProof/>
+                <w:webHidden/>
+              </w:rPr>
+              <w:tab/>
+            </w:r>
+            <w:r>
+              <w:rPr>
+                <w:noProof/>
+                <w:webHidden/>
+              </w:rPr>
+              <w:fldChar w:fldCharType="begin"/>
+            </w:r>
+            <w:r>
+              <w:rPr>
+                <w:noProof/>
+                <w:webHidden/>
+              </w:rPr>
+              <w:instrText xml:space="preserve"> PAGEREF _Toc454833384 \h </w:instrText>
+            </w:r>
+            <w:r>
+              <w:rPr>
+                <w:noProof/>
+                <w:webHidden/>
+              </w:rPr>
+            </w:r>
+            <w:r>
+              <w:rPr>
+                <w:noProof/>
+                <w:webHidden/>
+              </w:rPr>
+              <w:fldChar w:fldCharType="separate"/>
+            </w:r>
+            <w:r>
+              <w:rPr>
+                <w:noProof/>
+                <w:webHidden/>
+              </w:rPr>
+              <w:t>10</w:t>
+            </w:r>
+            <w:r>
+              <w:rPr>
+                <w:noProof/>
+                <w:webHidden/>
+              </w:rPr>
+              <w:fldChar w:fldCharType="end"/>
+            </w:r>
+          </w:hyperlink>
+        </w:p>
+        <w:p>
+          <w:pPr>
+            <w:pStyle w:val="TOC1"/>
+            <w:tabs>
+              <w:tab w:val="left" w:pos="660"/>
+              <w:tab w:val="right" w:leader="dot" w:pos="9350"/>
+            </w:tabs>
+            <w:rPr>
+              <w:rFonts w:eastAsiaTheme="minorEastAsia"/>
+              <w:noProof/>
+            </w:rPr>
+          </w:pPr>
+          <w:hyperlink w:anchor="_Toc454833385" w:history="1">
+            <w:r>
+              <w:rPr>
+                <w:rStyle w:val="Hyperlink"/>
+                <w:noProof/>
+              </w:rPr>
+              <w:t>11.</w:t>
+            </w:r>
+            <w:r>
+              <w:rPr>
+                <w:rFonts w:eastAsiaTheme="minorEastAsia"/>
+                <w:noProof/>
+              </w:rPr>
+              <w:tab/>
+            </w:r>
+            <w:r>
+              <w:rPr>
+                <w:rStyle w:val="Hyperlink"/>
+                <w:noProof/>
+              </w:rPr>
+              <w:t>Week 15</w:t>
+            </w:r>
+            <w:r>
+              <w:rPr>
+                <w:noProof/>
+                <w:webHidden/>
+              </w:rPr>
+              <w:tab/>
+            </w:r>
+            <w:r>
+              <w:rPr>
+                <w:noProof/>
+                <w:webHidden/>
+              </w:rPr>
+              <w:fldChar w:fldCharType="begin"/>
+            </w:r>
+            <w:r>
+              <w:rPr>
+                <w:noProof/>
+                <w:webHidden/>
+              </w:rPr>
+              <w:instrText xml:space="preserve"> PAGEREF _Toc454833385 \h </w:instrText>
+            </w:r>
+            <w:r>
+              <w:rPr>
+                <w:noProof/>
+                <w:webHidden/>
+              </w:rPr>
+            </w:r>
+            <w:r>
+              <w:rPr>
+                <w:noProof/>
+                <w:webHidden/>
+              </w:rPr>
+              <w:fldChar w:fldCharType="separate"/>
+            </w:r>
+            <w:r>
+              <w:rPr>
+                <w:noProof/>
+                <w:webHidden/>
+              </w:rPr>
+              <w:t>11</w:t>
+            </w:r>
+            <w:r>
+              <w:rPr>
+                <w:noProof/>
+                <w:webHidden/>
+              </w:rPr>
+              <w:fldChar w:fldCharType="end"/>
+            </w:r>
+          </w:hyperlink>
+        </w:p>
+        <w:p>
+          <w:pPr>
+            <w:pStyle w:val="TOC1"/>
+            <w:tabs>
+              <w:tab w:val="left" w:pos="660"/>
+              <w:tab w:val="right" w:leader="dot" w:pos="9350"/>
+            </w:tabs>
+            <w:rPr>
+              <w:rFonts w:eastAsiaTheme="minorEastAsia"/>
+              <w:noProof/>
+            </w:rPr>
+          </w:pPr>
+          <w:hyperlink w:anchor="_Toc454833386" w:history="1">
+            <w:r>
+              <w:rPr>
+                <w:rStyle w:val="Hyperlink"/>
+                <w:noProof/>
+              </w:rPr>
+              <w:t>12.</w:t>
+            </w:r>
+            <w:r>
+              <w:rPr>
+                <w:rFonts w:eastAsiaTheme="minorEastAsia"/>
+                <w:noProof/>
+              </w:rPr>
+              <w:tab/>
+            </w:r>
+            <w:r>
+              <w:rPr>
+                <w:rStyle w:val="Hyperlink"/>
+                <w:noProof/>
+              </w:rPr>
+              <w:t>Week 16</w:t>
+            </w:r>
+            <w:r>
+              <w:rPr>
+                <w:noProof/>
+                <w:webHidden/>
+              </w:rPr>
+              <w:tab/>
+            </w:r>
+            <w:r>
+              <w:rPr>
+                <w:noProof/>
+                <w:webHidden/>
+              </w:rPr>
+              <w:fldChar w:fldCharType="begin"/>
+            </w:r>
+            <w:r>
+              <w:rPr>
+                <w:noProof/>
+                <w:webHidden/>
+              </w:rPr>
+              <w:instrText xml:space="preserve"> PAGEREF _Toc454833386 \h </w:instrText>
+            </w:r>
+            <w:r>
+              <w:rPr>
+                <w:noProof/>
+                <w:webHidden/>
+              </w:rPr>
+            </w:r>
+            <w:r>
+              <w:rPr>
+                <w:noProof/>
+                <w:webHidden/>
+              </w:rPr>
+              <w:fldChar w:fldCharType="separate"/>
+            </w:r>
+            <w:r>
+              <w:rPr>
+                <w:noProof/>
+                <w:webHidden/>
+              </w:rPr>
+              <w:t>12</w:t>
+            </w:r>
+            <w:r>
+              <w:rPr>
+                <w:noProof/>
+                <w:webHidden/>
+              </w:rPr>
+              <w:fldChar w:fldCharType="end"/>
+            </w:r>
+          </w:hyperlink>
+        </w:p>
+        <w:p>
+          <w:pPr>
+            <w:pStyle w:val="TOC1"/>
+            <w:tabs>
+              <w:tab w:val="left" w:pos="660"/>
+              <w:tab w:val="right" w:leader="dot" w:pos="9350"/>
+            </w:tabs>
+            <w:rPr>
+              <w:rFonts w:eastAsiaTheme="minorEastAsia"/>
+              <w:noProof/>
+            </w:rPr>
+          </w:pPr>
+          <w:hyperlink w:anchor="_Toc454833387" w:history="1">
+            <w:r>
+              <w:rPr>
+                <w:rStyle w:val="Hyperlink"/>
+                <w:noProof/>
+              </w:rPr>
+              <w:t>13.</w:t>
+            </w:r>
+            <w:r>
+              <w:rPr>
+                <w:rFonts w:eastAsiaTheme="minorEastAsia"/>
+                <w:noProof/>
+              </w:rPr>
+              <w:tab/>
+            </w:r>
+            <w:r>
+              <w:rPr>
+                <w:rStyle w:val="Hyperlink"/>
+                <w:noProof/>
+              </w:rPr>
+              <w:t>Week 17</w:t>
+            </w:r>
+            <w:r>
+              <w:rPr>
+                <w:noProof/>
+                <w:webHidden/>
+              </w:rPr>
+              <w:tab/>
+            </w:r>
+            <w:r>
+              <w:rPr>
+                <w:noProof/>
+                <w:webHidden/>
+              </w:rPr>
+              <w:fldChar w:fldCharType="begin"/>
+            </w:r>
+            <w:r>
+              <w:rPr>
+                <w:noProof/>
+                <w:webHidden/>
+              </w:rPr>
+              <w:instrText xml:space="preserve"> PAGEREF _Toc454833387 \h </w:instrText>
+            </w:r>
+            <w:r>
+              <w:rPr>
+                <w:noProof/>
+                <w:webHidden/>
+              </w:rPr>
+            </w:r>
+            <w:r>
+              <w:rPr>
+                <w:noProof/>
+                <w:webHidden/>
+              </w:rPr>
+              <w:fldChar w:fldCharType="separate"/>
+            </w:r>
+            <w:r>
+              <w:rPr>
+                <w:noProof/>
+                <w:webHidden/>
+              </w:rPr>
+              <w:t>13</w:t>
+            </w:r>
+            <w:r>
+              <w:rPr>
+                <w:noProof/>
+                <w:webHidden/>
+              </w:rPr>
+              <w:fldChar w:fldCharType="end"/>
+            </w:r>
+          </w:hyperlink>
+        </w:p>
+        <w:p>
+          <w:pPr>
+            <w:pStyle w:val="TOC1"/>
+            <w:tabs>
+              <w:tab w:val="left" w:pos="660"/>
+              <w:tab w:val="right" w:leader="dot" w:pos="9350"/>
+            </w:tabs>
+            <w:rPr>
+              <w:rFonts w:eastAsiaTheme="minorEastAsia"/>
+              <w:noProof/>
+            </w:rPr>
+          </w:pPr>
+          <w:hyperlink w:anchor="_Toc454833388" w:history="1">
+            <w:r>
+              <w:rPr>
+                <w:rStyle w:val="Hyperlink"/>
+                <w:noProof/>
+              </w:rPr>
+              <w:t>14.</w:t>
+            </w:r>
+            <w:r>
+              <w:rPr>
+                <w:rFonts w:eastAsiaTheme="minorEastAsia"/>
+                <w:noProof/>
+              </w:rPr>
+              <w:tab/>
+            </w:r>
+            <w:r>
+              <w:rPr>
+                <w:rStyle w:val="Hyperlink"/>
+                <w:noProof/>
+              </w:rPr>
+              <w:t>Week 18</w:t>
+            </w:r>
+            <w:r>
+              <w:rPr>
+                <w:noProof/>
+                <w:webHidden/>
+              </w:rPr>
+              <w:tab/>
+            </w:r>
+            <w:r>
+              <w:rPr>
+                <w:noProof/>
+                <w:webHidden/>
+              </w:rPr>
+              <w:fldChar w:fldCharType="begin"/>
+            </w:r>
+            <w:r>
+              <w:rPr>
+                <w:noProof/>
+                <w:webHidden/>
+              </w:rPr>
+              <w:instrText xml:space="preserve"> PAGEREF _Toc454833388 \h </w:instrText>
+            </w:r>
+            <w:r>
+              <w:rPr>
+                <w:noProof/>
+                <w:webHidden/>
+              </w:rPr>
+            </w:r>
+            <w:r>
+              <w:rPr>
+                <w:noProof/>
+                <w:webHidden/>
+              </w:rPr>
+              <w:fldChar w:fldCharType="separate"/>
+            </w:r>
+            <w:r>
+              <w:rPr>
+                <w:noProof/>
+                <w:webHidden/>
+              </w:rPr>
+              <w:t>14</w:t>
             </w:r>
             <w:r>
               <w:rPr>
@@ -1095,12 +1510,12 @@
           <w:numId w:val="6"/>
         </w:numPr>
       </w:pPr>
-      <w:bookmarkStart w:id="0" w:name="_Toc452932195"/>
+      <w:bookmarkStart w:id="1" w:name="_Toc454833375"/>
       <w:r>
         <w:lastRenderedPageBreak/>
         <w:t>Preface</w:t>
       </w:r>
-      <w:bookmarkEnd w:id="0"/>
+      <w:bookmarkEnd w:id="1"/>
     </w:p>
     <w:p>
       <w:pPr>
@@ -1129,11 +1544,11 @@
           <w:numId w:val="6"/>
         </w:numPr>
       </w:pPr>
-      <w:bookmarkStart w:id="1" w:name="_Toc452932196"/>
+      <w:bookmarkStart w:id="2" w:name="_Toc454833376"/>
       <w:r>
         <w:t>Week 1</w:t>
       </w:r>
-      <w:bookmarkEnd w:id="1"/>
+      <w:bookmarkEnd w:id="2"/>
       <w:r>
         <w:t xml:space="preserve">  </w:t>
       </w:r>
@@ -1458,7 +1873,7 @@
           <w:noProof/>
         </w:rPr>
         <w:drawing>
-          <wp:anchor distT="0" distB="0" distL="114300" distR="114300" simplePos="0" relativeHeight="251658240" behindDoc="0" locked="0" layoutInCell="1" allowOverlap="1" wp14:anchorId="1649A3C4" wp14:editId="221C6481">
+          <wp:anchor distT="0" distB="0" distL="114300" distR="114300" simplePos="0" relativeHeight="251658240" behindDoc="0" locked="0" layoutInCell="1" allowOverlap="1" wp14:anchorId="4567AC0E" wp14:editId="3540767E">
             <wp:simplePos x="0" y="0"/>
             <wp:positionH relativeFrom="margin">
               <wp:align>center</wp:align>
@@ -2364,14 +2779,14 @@
           <w:numId w:val="6"/>
         </w:numPr>
       </w:pPr>
-      <w:bookmarkStart w:id="2" w:name="_Toc452932197"/>
+      <w:bookmarkStart w:id="3" w:name="_Toc454833377"/>
       <w:r>
         <w:t xml:space="preserve">Week </w:t>
       </w:r>
       <w:r>
         <w:t>2</w:t>
       </w:r>
-      <w:bookmarkEnd w:id="2"/>
+      <w:bookmarkEnd w:id="3"/>
     </w:p>
     <w:p>
       <w:pPr>
@@ -3290,11 +3705,11 @@
           <w:numId w:val="6"/>
         </w:numPr>
       </w:pPr>
-      <w:bookmarkStart w:id="3" w:name="_Toc452932198"/>
+      <w:bookmarkStart w:id="4" w:name="_Toc454833378"/>
       <w:r>
         <w:t>Week 3</w:t>
       </w:r>
-      <w:bookmarkEnd w:id="3"/>
+      <w:bookmarkEnd w:id="4"/>
     </w:p>
     <w:p>
       <w:pPr>
@@ -3674,7 +4089,7 @@
           <w:noProof/>
         </w:rPr>
         <w:drawing>
-          <wp:anchor distT="0" distB="0" distL="114300" distR="114300" simplePos="0" relativeHeight="251660288" behindDoc="0" locked="0" layoutInCell="1" allowOverlap="1" wp14:anchorId="36487B96" wp14:editId="15B9F15A">
+          <wp:anchor distT="0" distB="0" distL="114300" distR="114300" simplePos="0" relativeHeight="251660288" behindDoc="0" locked="0" layoutInCell="1" allowOverlap="1" wp14:anchorId="050E9EB6" wp14:editId="1CEB64EA">
             <wp:simplePos x="0" y="0"/>
             <wp:positionH relativeFrom="margin">
               <wp:posOffset>2447925</wp:posOffset>
@@ -4532,11 +4947,11 @@
           <w:numId w:val="6"/>
         </w:numPr>
       </w:pPr>
-      <w:bookmarkStart w:id="4" w:name="_Toc452932199"/>
+      <w:bookmarkStart w:id="5" w:name="_Toc454833379"/>
       <w:r>
         <w:t>Week 4</w:t>
       </w:r>
-      <w:bookmarkEnd w:id="4"/>
+      <w:bookmarkEnd w:id="5"/>
     </w:p>
     <w:p>
       <w:pPr>
@@ -5315,11 +5730,11 @@
           <w:numId w:val="6"/>
         </w:numPr>
       </w:pPr>
-      <w:bookmarkStart w:id="5" w:name="_Toc452932200"/>
+      <w:bookmarkStart w:id="6" w:name="_Toc454833380"/>
       <w:r>
         <w:t>Week 5</w:t>
       </w:r>
-      <w:bookmarkEnd w:id="5"/>
+      <w:bookmarkEnd w:id="6"/>
     </w:p>
     <w:p>
       <w:pPr>
@@ -6037,12 +6452,12 @@
           <w:numId w:val="6"/>
         </w:numPr>
       </w:pPr>
-      <w:bookmarkStart w:id="6" w:name="_Toc452932201"/>
+      <w:bookmarkStart w:id="7" w:name="_Toc454833381"/>
       <w:r>
         <w:lastRenderedPageBreak/>
         <w:t>Week 6</w:t>
       </w:r>
-      <w:bookmarkEnd w:id="6"/>
+      <w:bookmarkEnd w:id="7"/>
     </w:p>
     <w:p>
       <w:pPr>
@@ -6761,7 +7176,7 @@
           <w:numId w:val="6"/>
         </w:numPr>
       </w:pPr>
-      <w:bookmarkStart w:id="7" w:name="_Toc452932202"/>
+      <w:bookmarkStart w:id="8" w:name="_Toc454833382"/>
       <w:r>
         <w:t>Week</w:t>
       </w:r>
@@ -6783,7 +7198,7 @@
       <w:r>
         <w:t xml:space="preserve"> 12</w:t>
       </w:r>
-      <w:bookmarkEnd w:id="7"/>
+      <w:bookmarkEnd w:id="8"/>
       <w:r>
         <w:rPr>
           <w:b/>
@@ -8001,14 +8416,14 @@
           <w:numId w:val="6"/>
         </w:numPr>
       </w:pPr>
-      <w:bookmarkStart w:id="8" w:name="_Toc452932203"/>
+      <w:bookmarkStart w:id="9" w:name="_Toc454833383"/>
       <w:r>
         <w:t xml:space="preserve">Week </w:t>
       </w:r>
       <w:r>
         <w:t>13</w:t>
       </w:r>
-      <w:bookmarkEnd w:id="8"/>
+      <w:bookmarkEnd w:id="9"/>
     </w:p>
     <w:p>
       <w:pPr>
@@ -9030,9 +9445,11 @@
           <w:numId w:val="6"/>
         </w:numPr>
       </w:pPr>
+      <w:bookmarkStart w:id="10" w:name="_Toc454833384"/>
       <w:r>
         <w:t>Week 14</w:t>
       </w:r>
+      <w:bookmarkEnd w:id="10"/>
     </w:p>
     <w:p>
       <w:pPr>
@@ -9200,6 +9617,9 @@
               <w:ind w:left="0"/>
               <w:jc w:val="center"/>
             </w:pPr>
+            <w:r>
+              <w:t>-</w:t>
+            </w:r>
           </w:p>
         </w:tc>
       </w:tr>
@@ -9560,7 +9980,6 @@
               <w:pStyle w:val="ListParagraph"/>
               <w:ind w:left="0"/>
             </w:pPr>
-            <w:bookmarkStart w:id="9" w:name="_GoBack" w:colFirst="1" w:colLast="4"/>
             <w:r>
               <w:t>Discuss database changes</w:t>
             </w:r>
@@ -9933,7 +10352,6 @@
           </w:p>
         </w:tc>
       </w:tr>
-      <w:bookmarkEnd w:id="9"/>
     </w:tbl>
     <w:p>
       <w:pPr>
@@ -9949,9 +10367,11 @@
           <w:numId w:val="6"/>
         </w:numPr>
       </w:pPr>
+      <w:bookmarkStart w:id="11" w:name="_Toc454833385"/>
       <w:r>
         <w:t>Week 15</w:t>
       </w:r>
+      <w:bookmarkEnd w:id="11"/>
     </w:p>
     <w:p>
       <w:pPr>
@@ -9992,6 +10412,225 @@
         <w:t>Planned and performed activities</w:t>
       </w:r>
     </w:p>
+    <w:tbl>
+      <w:tblPr>
+        <w:tblStyle w:val="TableGrid"/>
+        <w:tblW w:w="0" w:type="auto"/>
+        <w:tblInd w:w="720" w:type="dxa"/>
+        <w:tblLook w:val="04A0" w:firstRow="1" w:lastRow="0" w:firstColumn="1" w:lastColumn="0" w:noHBand="0" w:noVBand="1"/>
+      </w:tblPr>
+      <w:tblGrid>
+        <w:gridCol w:w="4316"/>
+        <w:gridCol w:w="4314"/>
+      </w:tblGrid>
+      <w:tr>
+        <w:tc>
+          <w:tcPr>
+            <w:tcW w:w="4675" w:type="dxa"/>
+          </w:tcPr>
+          <w:p>
+            <w:pPr>
+              <w:pStyle w:val="ListParagraph"/>
+              <w:ind w:left="0"/>
+              <w:jc w:val="center"/>
+              <w:rPr>
+                <w:b/>
+              </w:rPr>
+            </w:pPr>
+            <w:r>
+              <w:rPr>
+                <w:b/>
+              </w:rPr>
+              <w:t>Planned Activities</w:t>
+            </w:r>
+          </w:p>
+        </w:tc>
+        <w:tc>
+          <w:tcPr>
+            <w:tcW w:w="4675" w:type="dxa"/>
+          </w:tcPr>
+          <w:p>
+            <w:pPr>
+              <w:pStyle w:val="ListParagraph"/>
+              <w:ind w:left="0"/>
+              <w:jc w:val="center"/>
+              <w:rPr>
+                <w:b/>
+              </w:rPr>
+            </w:pPr>
+            <w:r>
+              <w:rPr>
+                <w:b/>
+              </w:rPr>
+              <w:t>Performed (+ or -)</w:t>
+            </w:r>
+          </w:p>
+        </w:tc>
+      </w:tr>
+      <w:tr>
+        <w:tc>
+          <w:tcPr>
+            <w:tcW w:w="4675" w:type="dxa"/>
+          </w:tcPr>
+          <w:p>
+            <w:pPr>
+              <w:pStyle w:val="ListParagraph"/>
+              <w:ind w:left="0"/>
+            </w:pPr>
+            <w:r>
+              <w:t>Apply</w:t>
+            </w:r>
+            <w:r>
+              <w:t xml:space="preserve"> changes to booking table</w:t>
+            </w:r>
+          </w:p>
+        </w:tc>
+        <w:tc>
+          <w:tcPr>
+            <w:tcW w:w="4675" w:type="dxa"/>
+          </w:tcPr>
+          <w:p>
+            <w:pPr>
+              <w:pStyle w:val="ListParagraph"/>
+              <w:ind w:left="0"/>
+              <w:jc w:val="center"/>
+            </w:pPr>
+            <w:r>
+              <w:t>+</w:t>
+            </w:r>
+          </w:p>
+        </w:tc>
+      </w:tr>
+      <w:tr>
+        <w:tc>
+          <w:tcPr>
+            <w:tcW w:w="4675" w:type="dxa"/>
+          </w:tcPr>
+          <w:p>
+            <w:pPr>
+              <w:pStyle w:val="ListParagraph"/>
+              <w:ind w:left="0"/>
+            </w:pPr>
+            <w:r>
+              <w:t>Work on app for camping</w:t>
+            </w:r>
+          </w:p>
+        </w:tc>
+        <w:tc>
+          <w:tcPr>
+            <w:tcW w:w="4675" w:type="dxa"/>
+          </w:tcPr>
+          <w:p>
+            <w:pPr>
+              <w:pStyle w:val="ListParagraph"/>
+              <w:ind w:left="0"/>
+              <w:jc w:val="center"/>
+            </w:pPr>
+            <w:r>
+              <w:t>+</w:t>
+            </w:r>
+          </w:p>
+        </w:tc>
+      </w:tr>
+      <w:tr>
+        <w:tc>
+          <w:tcPr>
+            <w:tcW w:w="4675" w:type="dxa"/>
+          </w:tcPr>
+          <w:p>
+            <w:pPr>
+              <w:pStyle w:val="ListParagraph"/>
+              <w:ind w:left="0"/>
+            </w:pPr>
+            <w:r>
+              <w:t>Work on application for status of event</w:t>
+            </w:r>
+          </w:p>
+        </w:tc>
+        <w:tc>
+          <w:tcPr>
+            <w:tcW w:w="4675" w:type="dxa"/>
+          </w:tcPr>
+          <w:p>
+            <w:pPr>
+              <w:pStyle w:val="ListParagraph"/>
+              <w:ind w:left="0"/>
+              <w:jc w:val="center"/>
+            </w:pPr>
+            <w:r>
+              <w:t>+</w:t>
+            </w:r>
+          </w:p>
+        </w:tc>
+      </w:tr>
+      <w:tr>
+        <w:tc>
+          <w:tcPr>
+            <w:tcW w:w="4675" w:type="dxa"/>
+          </w:tcPr>
+          <w:p>
+            <w:pPr>
+              <w:pStyle w:val="ListParagraph"/>
+              <w:ind w:left="0"/>
+            </w:pPr>
+            <w:r>
+              <w:t>Test retrieving data from database</w:t>
+            </w:r>
+          </w:p>
+        </w:tc>
+        <w:tc>
+          <w:tcPr>
+            <w:tcW w:w="4675" w:type="dxa"/>
+          </w:tcPr>
+          <w:p>
+            <w:pPr>
+              <w:pStyle w:val="ListParagraph"/>
+              <w:ind w:left="0"/>
+              <w:jc w:val="center"/>
+            </w:pPr>
+            <w:r>
+              <w:t>+</w:t>
+            </w:r>
+          </w:p>
+        </w:tc>
+      </w:tr>
+      <w:tr>
+        <w:tc>
+          <w:tcPr>
+            <w:tcW w:w="4675" w:type="dxa"/>
+          </w:tcPr>
+          <w:p>
+            <w:pPr>
+              <w:pStyle w:val="ListParagraph"/>
+              <w:ind w:left="0"/>
+            </w:pPr>
+            <w:r>
+              <w:t>Work on app from exit of event</w:t>
+            </w:r>
+          </w:p>
+        </w:tc>
+        <w:tc>
+          <w:tcPr>
+            <w:tcW w:w="4675" w:type="dxa"/>
+          </w:tcPr>
+          <w:p>
+            <w:pPr>
+              <w:pStyle w:val="ListParagraph"/>
+              <w:ind w:left="0"/>
+              <w:jc w:val="center"/>
+            </w:pPr>
+            <w:r>
+              <w:t>+</w:t>
+            </w:r>
+          </w:p>
+        </w:tc>
+      </w:tr>
+    </w:tbl>
+    <w:p>
+      <w:pPr>
+        <w:pStyle w:val="ListParagraph"/>
+      </w:pPr>
+    </w:p>
     <w:p>
       <w:pPr>
         <w:pStyle w:val="ListParagraph"/>
@@ -10003,6 +10642,10 @@
       <w:r>
         <w:t>Agreements</w:t>
       </w:r>
+      <w:r>
+        <w:br/>
+        <w:t>- The team agreed to make an additional program for the shop inventory</w:t>
+      </w:r>
     </w:p>
     <w:p>
       <w:pPr>
@@ -10015,6 +10658,10 @@
       <w:r>
         <w:t>Problems and challenges</w:t>
       </w:r>
+      <w:r>
+        <w:br/>
+        <w:t>- it was challenging to synchronize the data in the two forms in the profile page of the website</w:t>
+      </w:r>
     </w:p>
     <w:p>
       <w:pPr>
@@ -10039,6 +10686,15 @@
       <w:r>
         <w:t>Extra achieved / completed</w:t>
       </w:r>
+      <w:r>
+        <w:br/>
+        <w:t>- Nothing extra was achieved during this week.</w:t>
+      </w:r>
+    </w:p>
+    <w:p>
+      <w:pPr>
+        <w:pStyle w:val="ListParagraph"/>
+      </w:pPr>
     </w:p>
     <w:p>
       <w:pPr>
@@ -10049,8 +10705,3183 @@
         </w:numPr>
       </w:pPr>
       <w:r>
+        <w:lastRenderedPageBreak/>
         <w:t>Table with activities and hours spend per group member</w:t>
       </w:r>
+    </w:p>
+    <w:tbl>
+      <w:tblPr>
+        <w:tblStyle w:val="TableGrid"/>
+        <w:tblW w:w="0" w:type="auto"/>
+        <w:tblInd w:w="360" w:type="dxa"/>
+        <w:tblLook w:val="04A0" w:firstRow="1" w:lastRow="0" w:firstColumn="1" w:lastColumn="0" w:noHBand="0" w:noVBand="1"/>
+      </w:tblPr>
+      <w:tblGrid>
+        <w:gridCol w:w="1816"/>
+        <w:gridCol w:w="1799"/>
+        <w:gridCol w:w="1796"/>
+        <w:gridCol w:w="1790"/>
+        <w:gridCol w:w="1789"/>
+      </w:tblGrid>
+      <w:tr>
+        <w:tc>
+          <w:tcPr>
+            <w:tcW w:w="1870" w:type="dxa"/>
+          </w:tcPr>
+          <w:p>
+            <w:pPr>
+              <w:jc w:val="center"/>
+              <w:rPr>
+                <w:b/>
+              </w:rPr>
+            </w:pPr>
+            <w:r>
+              <w:rPr>
+                <w:b/>
+              </w:rPr>
+              <w:t>Activity</w:t>
+            </w:r>
+          </w:p>
+        </w:tc>
+        <w:tc>
+          <w:tcPr>
+            <w:tcW w:w="1870" w:type="dxa"/>
+          </w:tcPr>
+          <w:p>
+            <w:pPr>
+              <w:jc w:val="center"/>
+              <w:rPr>
+                <w:b/>
+              </w:rPr>
+            </w:pPr>
+            <w:r>
+              <w:rPr>
+                <w:b/>
+              </w:rPr>
+              <w:t>Angelica</w:t>
+            </w:r>
+          </w:p>
+        </w:tc>
+        <w:tc>
+          <w:tcPr>
+            <w:tcW w:w="1870" w:type="dxa"/>
+          </w:tcPr>
+          <w:p>
+            <w:pPr>
+              <w:jc w:val="center"/>
+              <w:rPr>
+                <w:b/>
+              </w:rPr>
+            </w:pPr>
+            <w:proofErr w:type="spellStart"/>
+            <w:r>
+              <w:rPr>
+                <w:b/>
+              </w:rPr>
+              <w:t>Anzhelo</w:t>
+            </w:r>
+            <w:proofErr w:type="spellEnd"/>
+          </w:p>
+        </w:tc>
+        <w:tc>
+          <w:tcPr>
+            <w:tcW w:w="1870" w:type="dxa"/>
+          </w:tcPr>
+          <w:p>
+            <w:pPr>
+              <w:jc w:val="center"/>
+              <w:rPr>
+                <w:b/>
+              </w:rPr>
+            </w:pPr>
+            <w:proofErr w:type="spellStart"/>
+            <w:r>
+              <w:rPr>
+                <w:b/>
+              </w:rPr>
+              <w:t>Veselin</w:t>
+            </w:r>
+            <w:proofErr w:type="spellEnd"/>
+          </w:p>
+        </w:tc>
+        <w:tc>
+          <w:tcPr>
+            <w:tcW w:w="1870" w:type="dxa"/>
+          </w:tcPr>
+          <w:p>
+            <w:pPr>
+              <w:jc w:val="center"/>
+              <w:rPr>
+                <w:b/>
+              </w:rPr>
+            </w:pPr>
+            <w:proofErr w:type="spellStart"/>
+            <w:r>
+              <w:rPr>
+                <w:b/>
+              </w:rPr>
+              <w:t>Yordan</w:t>
+            </w:r>
+            <w:proofErr w:type="spellEnd"/>
+          </w:p>
+        </w:tc>
+      </w:tr>
+      <w:tr>
+        <w:tc>
+          <w:tcPr>
+            <w:tcW w:w="1870" w:type="dxa"/>
+          </w:tcPr>
+          <w:p>
+            <w:r>
+              <w:t>Change database</w:t>
+            </w:r>
+          </w:p>
+        </w:tc>
+        <w:tc>
+          <w:tcPr>
+            <w:tcW w:w="1870" w:type="dxa"/>
+          </w:tcPr>
+          <w:p>
+            <w:pPr>
+              <w:jc w:val="center"/>
+            </w:pPr>
+            <w:r>
+              <w:t>-</w:t>
+            </w:r>
+          </w:p>
+        </w:tc>
+        <w:tc>
+          <w:tcPr>
+            <w:tcW w:w="1870" w:type="dxa"/>
+          </w:tcPr>
+          <w:p>
+            <w:pPr>
+              <w:jc w:val="center"/>
+            </w:pPr>
+            <w:r>
+              <w:t>1h</w:t>
+            </w:r>
+          </w:p>
+        </w:tc>
+        <w:tc>
+          <w:tcPr>
+            <w:tcW w:w="1870" w:type="dxa"/>
+          </w:tcPr>
+          <w:p>
+            <w:pPr>
+              <w:jc w:val="center"/>
+            </w:pPr>
+            <w:r>
+              <w:t>-</w:t>
+            </w:r>
+          </w:p>
+        </w:tc>
+        <w:tc>
+          <w:tcPr>
+            <w:tcW w:w="1870" w:type="dxa"/>
+          </w:tcPr>
+          <w:p>
+            <w:pPr>
+              <w:jc w:val="center"/>
+            </w:pPr>
+            <w:r>
+              <w:t>-</w:t>
+            </w:r>
+          </w:p>
+        </w:tc>
+      </w:tr>
+      <w:tr>
+        <w:tc>
+          <w:tcPr>
+            <w:tcW w:w="1870" w:type="dxa"/>
+          </w:tcPr>
+          <w:p>
+            <w:r>
+              <w:t>Work on app for camping entrance</w:t>
+            </w:r>
+          </w:p>
+        </w:tc>
+        <w:tc>
+          <w:tcPr>
+            <w:tcW w:w="1870" w:type="dxa"/>
+          </w:tcPr>
+          <w:p>
+            <w:pPr>
+              <w:jc w:val="center"/>
+            </w:pPr>
+            <w:r>
+              <w:t>-</w:t>
+            </w:r>
+          </w:p>
+        </w:tc>
+        <w:tc>
+          <w:tcPr>
+            <w:tcW w:w="1870" w:type="dxa"/>
+          </w:tcPr>
+          <w:p>
+            <w:pPr>
+              <w:jc w:val="center"/>
+            </w:pPr>
+            <w:r>
+              <w:t>-</w:t>
+            </w:r>
+          </w:p>
+        </w:tc>
+        <w:tc>
+          <w:tcPr>
+            <w:tcW w:w="1870" w:type="dxa"/>
+          </w:tcPr>
+          <w:p>
+            <w:pPr>
+              <w:jc w:val="center"/>
+            </w:pPr>
+            <w:r>
+              <w:t>-</w:t>
+            </w:r>
+          </w:p>
+        </w:tc>
+        <w:tc>
+          <w:tcPr>
+            <w:tcW w:w="1870" w:type="dxa"/>
+          </w:tcPr>
+          <w:p>
+            <w:pPr>
+              <w:jc w:val="center"/>
+            </w:pPr>
+            <w:r>
+              <w:t>3h</w:t>
+            </w:r>
+          </w:p>
+        </w:tc>
+      </w:tr>
+      <w:tr>
+        <w:tc>
+          <w:tcPr>
+            <w:tcW w:w="1870" w:type="dxa"/>
+          </w:tcPr>
+          <w:p>
+            <w:r>
+              <w:t>Test app for exiting event</w:t>
+            </w:r>
+          </w:p>
+        </w:tc>
+        <w:tc>
+          <w:tcPr>
+            <w:tcW w:w="1870" w:type="dxa"/>
+          </w:tcPr>
+          <w:p>
+            <w:pPr>
+              <w:jc w:val="center"/>
+            </w:pPr>
+            <w:r>
+              <w:t>3h</w:t>
+            </w:r>
+          </w:p>
+        </w:tc>
+        <w:tc>
+          <w:tcPr>
+            <w:tcW w:w="1870" w:type="dxa"/>
+          </w:tcPr>
+          <w:p>
+            <w:pPr>
+              <w:jc w:val="center"/>
+            </w:pPr>
+            <w:r>
+              <w:t>-</w:t>
+            </w:r>
+          </w:p>
+        </w:tc>
+        <w:tc>
+          <w:tcPr>
+            <w:tcW w:w="1870" w:type="dxa"/>
+          </w:tcPr>
+          <w:p>
+            <w:pPr>
+              <w:jc w:val="center"/>
+            </w:pPr>
+            <w:r>
+              <w:t>-</w:t>
+            </w:r>
+          </w:p>
+        </w:tc>
+        <w:tc>
+          <w:tcPr>
+            <w:tcW w:w="1870" w:type="dxa"/>
+          </w:tcPr>
+          <w:p>
+            <w:pPr>
+              <w:jc w:val="center"/>
+            </w:pPr>
+            <w:r>
+              <w:t>-</w:t>
+            </w:r>
+          </w:p>
+        </w:tc>
+      </w:tr>
+      <w:tr>
+        <w:tc>
+          <w:tcPr>
+            <w:tcW w:w="1870" w:type="dxa"/>
+          </w:tcPr>
+          <w:p>
+            <w:r>
+              <w:t>Work on website back end</w:t>
+            </w:r>
+          </w:p>
+        </w:tc>
+        <w:tc>
+          <w:tcPr>
+            <w:tcW w:w="1870" w:type="dxa"/>
+          </w:tcPr>
+          <w:p>
+            <w:pPr>
+              <w:jc w:val="center"/>
+            </w:pPr>
+            <w:r>
+              <w:t>3h</w:t>
+            </w:r>
+          </w:p>
+        </w:tc>
+        <w:tc>
+          <w:tcPr>
+            <w:tcW w:w="1870" w:type="dxa"/>
+          </w:tcPr>
+          <w:p>
+            <w:pPr>
+              <w:jc w:val="center"/>
+            </w:pPr>
+            <w:r>
+              <w:t>5h</w:t>
+            </w:r>
+          </w:p>
+        </w:tc>
+        <w:tc>
+          <w:tcPr>
+            <w:tcW w:w="1870" w:type="dxa"/>
+          </w:tcPr>
+          <w:p>
+            <w:pPr>
+              <w:jc w:val="center"/>
+            </w:pPr>
+            <w:r>
+              <w:t>-</w:t>
+            </w:r>
+          </w:p>
+        </w:tc>
+        <w:tc>
+          <w:tcPr>
+            <w:tcW w:w="1870" w:type="dxa"/>
+          </w:tcPr>
+          <w:p>
+            <w:pPr>
+              <w:jc w:val="center"/>
+            </w:pPr>
+            <w:r>
+              <w:t>-</w:t>
+            </w:r>
+          </w:p>
+        </w:tc>
+      </w:tr>
+      <w:tr>
+        <w:tc>
+          <w:tcPr>
+            <w:tcW w:w="1870" w:type="dxa"/>
+          </w:tcPr>
+          <w:p>
+            <w:r>
+              <w:t>Test application for system status</w:t>
+            </w:r>
+          </w:p>
+        </w:tc>
+        <w:tc>
+          <w:tcPr>
+            <w:tcW w:w="1870" w:type="dxa"/>
+          </w:tcPr>
+          <w:p>
+            <w:pPr>
+              <w:jc w:val="center"/>
+            </w:pPr>
+            <w:r>
+              <w:t>2h</w:t>
+            </w:r>
+          </w:p>
+        </w:tc>
+        <w:tc>
+          <w:tcPr>
+            <w:tcW w:w="1870" w:type="dxa"/>
+          </w:tcPr>
+          <w:p>
+            <w:pPr>
+              <w:jc w:val="center"/>
+            </w:pPr>
+            <w:r>
+              <w:t>-</w:t>
+            </w:r>
+          </w:p>
+        </w:tc>
+        <w:tc>
+          <w:tcPr>
+            <w:tcW w:w="1870" w:type="dxa"/>
+          </w:tcPr>
+          <w:p>
+            <w:pPr>
+              <w:jc w:val="center"/>
+            </w:pPr>
+            <w:r>
+              <w:t>3h</w:t>
+            </w:r>
+          </w:p>
+        </w:tc>
+        <w:tc>
+          <w:tcPr>
+            <w:tcW w:w="1870" w:type="dxa"/>
+          </w:tcPr>
+          <w:p>
+            <w:pPr>
+              <w:jc w:val="center"/>
+            </w:pPr>
+            <w:r>
+              <w:t>-</w:t>
+            </w:r>
+          </w:p>
+        </w:tc>
+      </w:tr>
+      <w:tr>
+        <w:tc>
+          <w:tcPr>
+            <w:tcW w:w="1870" w:type="dxa"/>
+          </w:tcPr>
+          <w:p>
+            <w:r>
+              <w:t>Test database</w:t>
+            </w:r>
+          </w:p>
+        </w:tc>
+        <w:tc>
+          <w:tcPr>
+            <w:tcW w:w="1870" w:type="dxa"/>
+          </w:tcPr>
+          <w:p>
+            <w:pPr>
+              <w:jc w:val="center"/>
+            </w:pPr>
+            <w:r>
+              <w:t>-</w:t>
+            </w:r>
+          </w:p>
+        </w:tc>
+        <w:tc>
+          <w:tcPr>
+            <w:tcW w:w="1870" w:type="dxa"/>
+          </w:tcPr>
+          <w:p>
+            <w:pPr>
+              <w:jc w:val="center"/>
+            </w:pPr>
+            <w:r>
+              <w:t>-</w:t>
+            </w:r>
+          </w:p>
+        </w:tc>
+        <w:tc>
+          <w:tcPr>
+            <w:tcW w:w="1870" w:type="dxa"/>
+          </w:tcPr>
+          <w:p>
+            <w:pPr>
+              <w:jc w:val="center"/>
+            </w:pPr>
+            <w:r>
+              <w:t>2h</w:t>
+            </w:r>
+          </w:p>
+        </w:tc>
+        <w:tc>
+          <w:tcPr>
+            <w:tcW w:w="1870" w:type="dxa"/>
+          </w:tcPr>
+          <w:p>
+            <w:pPr>
+              <w:jc w:val="center"/>
+            </w:pPr>
+            <w:r>
+              <w:t>2h</w:t>
+            </w:r>
+          </w:p>
+        </w:tc>
+      </w:tr>
+    </w:tbl>
+    <w:p>
+      <w:pPr>
+        <w:ind w:left="360"/>
+      </w:pPr>
+    </w:p>
+    <w:p>
+      <w:pPr>
+        <w:pStyle w:val="Heading1"/>
+        <w:numPr>
+          <w:ilvl w:val="0"/>
+          <w:numId w:val="6"/>
+        </w:numPr>
+      </w:pPr>
+      <w:bookmarkStart w:id="12" w:name="_Toc454833386"/>
+      <w:r>
+        <w:t>Week 16</w:t>
+      </w:r>
+      <w:bookmarkEnd w:id="12"/>
+    </w:p>
+    <w:p>
+      <w:pPr>
+        <w:pStyle w:val="ListParagraph"/>
+        <w:ind w:left="360"/>
+        <w:rPr>
+          <w:b/>
+        </w:rPr>
+      </w:pPr>
+      <w:r>
+        <w:rPr>
+          <w:b/>
+        </w:rPr>
+        <w:t xml:space="preserve">Chairman: </w:t>
+      </w:r>
+      <w:proofErr w:type="spellStart"/>
+      <w:r>
+        <w:rPr>
+          <w:b/>
+        </w:rPr>
+        <w:t>Anzhelo</w:t>
+      </w:r>
+      <w:proofErr w:type="spellEnd"/>
+      <w:r>
+        <w:rPr>
+          <w:b/>
+        </w:rPr>
+        <w:t xml:space="preserve"> </w:t>
+      </w:r>
+      <w:proofErr w:type="spellStart"/>
+      <w:r>
+        <w:rPr>
+          <w:b/>
+        </w:rPr>
+        <w:t>Iliev</w:t>
+      </w:r>
+      <w:proofErr w:type="spellEnd"/>
+      <w:r>
+        <w:rPr>
+          <w:b/>
+        </w:rPr>
+        <w:br/>
+      </w:r>
+    </w:p>
+    <w:p>
+      <w:pPr>
+        <w:pStyle w:val="ListParagraph"/>
+        <w:numPr>
+          <w:ilvl w:val="1"/>
+          <w:numId w:val="6"/>
+        </w:numPr>
+      </w:pPr>
+      <w:r>
+        <w:t>Planned and performed activities</w:t>
+      </w:r>
+    </w:p>
+    <w:tbl>
+      <w:tblPr>
+        <w:tblStyle w:val="TableGrid"/>
+        <w:tblW w:w="0" w:type="auto"/>
+        <w:tblInd w:w="720" w:type="dxa"/>
+        <w:tblLook w:val="04A0" w:firstRow="1" w:lastRow="0" w:firstColumn="1" w:lastColumn="0" w:noHBand="0" w:noVBand="1"/>
+      </w:tblPr>
+      <w:tblGrid>
+        <w:gridCol w:w="4309"/>
+        <w:gridCol w:w="4321"/>
+      </w:tblGrid>
+      <w:tr>
+        <w:tc>
+          <w:tcPr>
+            <w:tcW w:w="4675" w:type="dxa"/>
+          </w:tcPr>
+          <w:p>
+            <w:pPr>
+              <w:pStyle w:val="ListParagraph"/>
+              <w:ind w:left="0"/>
+              <w:jc w:val="center"/>
+              <w:rPr>
+                <w:b/>
+              </w:rPr>
+            </w:pPr>
+            <w:r>
+              <w:rPr>
+                <w:b/>
+              </w:rPr>
+              <w:t>Planned Activities</w:t>
+            </w:r>
+          </w:p>
+        </w:tc>
+        <w:tc>
+          <w:tcPr>
+            <w:tcW w:w="4675" w:type="dxa"/>
+          </w:tcPr>
+          <w:p>
+            <w:pPr>
+              <w:pStyle w:val="ListParagraph"/>
+              <w:ind w:left="0"/>
+              <w:jc w:val="center"/>
+              <w:rPr>
+                <w:b/>
+              </w:rPr>
+            </w:pPr>
+            <w:r>
+              <w:rPr>
+                <w:b/>
+              </w:rPr>
+              <w:t>Performed (+ or -)</w:t>
+            </w:r>
+          </w:p>
+        </w:tc>
+      </w:tr>
+      <w:tr>
+        <w:tc>
+          <w:tcPr>
+            <w:tcW w:w="4675" w:type="dxa"/>
+          </w:tcPr>
+          <w:p>
+            <w:pPr>
+              <w:pStyle w:val="ListParagraph"/>
+              <w:ind w:left="0"/>
+            </w:pPr>
+            <w:r>
+              <w:t>Work on app for inventory</w:t>
+            </w:r>
+          </w:p>
+        </w:tc>
+        <w:tc>
+          <w:tcPr>
+            <w:tcW w:w="4675" w:type="dxa"/>
+          </w:tcPr>
+          <w:p>
+            <w:pPr>
+              <w:pStyle w:val="ListParagraph"/>
+              <w:ind w:left="0"/>
+              <w:jc w:val="center"/>
+            </w:pPr>
+            <w:r>
+              <w:t>+</w:t>
+            </w:r>
+          </w:p>
+        </w:tc>
+      </w:tr>
+      <w:tr>
+        <w:tc>
+          <w:tcPr>
+            <w:tcW w:w="4675" w:type="dxa"/>
+          </w:tcPr>
+          <w:p>
+            <w:pPr>
+              <w:pStyle w:val="ListParagraph"/>
+              <w:ind w:left="0"/>
+            </w:pPr>
+            <w:r>
+              <w:t>Work on app for camping entrance</w:t>
+            </w:r>
+          </w:p>
+        </w:tc>
+        <w:tc>
+          <w:tcPr>
+            <w:tcW w:w="4675" w:type="dxa"/>
+          </w:tcPr>
+          <w:p>
+            <w:pPr>
+              <w:pStyle w:val="ListParagraph"/>
+              <w:ind w:left="0"/>
+              <w:jc w:val="center"/>
+            </w:pPr>
+            <w:r>
+              <w:t>+</w:t>
+            </w:r>
+          </w:p>
+        </w:tc>
+      </w:tr>
+      <w:tr>
+        <w:tc>
+          <w:tcPr>
+            <w:tcW w:w="4675" w:type="dxa"/>
+          </w:tcPr>
+          <w:p>
+            <w:pPr>
+              <w:pStyle w:val="ListParagraph"/>
+              <w:ind w:left="0"/>
+            </w:pPr>
+            <w:r>
+              <w:t>Work on app for event entrance</w:t>
+            </w:r>
+          </w:p>
+        </w:tc>
+        <w:tc>
+          <w:tcPr>
+            <w:tcW w:w="4675" w:type="dxa"/>
+          </w:tcPr>
+          <w:p>
+            <w:pPr>
+              <w:pStyle w:val="ListParagraph"/>
+              <w:ind w:left="0"/>
+              <w:jc w:val="center"/>
+            </w:pPr>
+            <w:r>
+              <w:t>+</w:t>
+            </w:r>
+          </w:p>
+        </w:tc>
+      </w:tr>
+      <w:tr>
+        <w:tc>
+          <w:tcPr>
+            <w:tcW w:w="4675" w:type="dxa"/>
+          </w:tcPr>
+          <w:p>
+            <w:pPr>
+              <w:pStyle w:val="ListParagraph"/>
+              <w:ind w:left="0"/>
+            </w:pPr>
+            <w:r>
+              <w:t>Work on app for system status</w:t>
+            </w:r>
+          </w:p>
+        </w:tc>
+        <w:tc>
+          <w:tcPr>
+            <w:tcW w:w="4675" w:type="dxa"/>
+          </w:tcPr>
+          <w:p>
+            <w:pPr>
+              <w:pStyle w:val="ListParagraph"/>
+              <w:ind w:left="0"/>
+              <w:jc w:val="center"/>
+            </w:pPr>
+            <w:r>
+              <w:t>+</w:t>
+            </w:r>
+          </w:p>
+        </w:tc>
+      </w:tr>
+      <w:tr>
+        <w:tc>
+          <w:tcPr>
+            <w:tcW w:w="4675" w:type="dxa"/>
+          </w:tcPr>
+          <w:p>
+            <w:pPr>
+              <w:pStyle w:val="ListParagraph"/>
+              <w:ind w:left="0"/>
+            </w:pPr>
+            <w:r>
+              <w:t>Website back end</w:t>
+            </w:r>
+          </w:p>
+        </w:tc>
+        <w:tc>
+          <w:tcPr>
+            <w:tcW w:w="4675" w:type="dxa"/>
+          </w:tcPr>
+          <w:p>
+            <w:pPr>
+              <w:pStyle w:val="ListParagraph"/>
+              <w:ind w:left="0"/>
+              <w:jc w:val="center"/>
+            </w:pPr>
+            <w:r>
+              <w:t>+</w:t>
+            </w:r>
+          </w:p>
+        </w:tc>
+      </w:tr>
+    </w:tbl>
+    <w:p>
+      <w:pPr>
+        <w:pStyle w:val="ListParagraph"/>
+      </w:pPr>
+    </w:p>
+    <w:p>
+      <w:pPr>
+        <w:pStyle w:val="ListParagraph"/>
+        <w:numPr>
+          <w:ilvl w:val="1"/>
+          <w:numId w:val="6"/>
+        </w:numPr>
+      </w:pPr>
+      <w:r>
+        <w:t>Agreements</w:t>
+      </w:r>
+    </w:p>
+    <w:p>
+      <w:pPr>
+        <w:pStyle w:val="ListParagraph"/>
+        <w:numPr>
+          <w:ilvl w:val="0"/>
+          <w:numId w:val="7"/>
+        </w:numPr>
+      </w:pPr>
+      <w:r>
+        <w:t>The team agreed to make some changes to the website style, in order to make it more user friendly</w:t>
+      </w:r>
+    </w:p>
+    <w:p>
+      <w:pPr>
+        <w:pStyle w:val="ListParagraph"/>
+        <w:numPr>
+          <w:ilvl w:val="1"/>
+          <w:numId w:val="6"/>
+        </w:numPr>
+      </w:pPr>
+      <w:r>
+        <w:t>Problems and challenges</w:t>
+      </w:r>
+    </w:p>
+    <w:p>
+      <w:pPr>
+        <w:pStyle w:val="ListParagraph"/>
+        <w:numPr>
+          <w:ilvl w:val="0"/>
+          <w:numId w:val="7"/>
+        </w:numPr>
+      </w:pPr>
+      <w:r>
+        <w:t>We faced some problems with raising events on RFID scan.</w:t>
+      </w:r>
+    </w:p>
+    <w:p>
+      <w:pPr>
+        <w:pStyle w:val="ListParagraph"/>
+        <w:numPr>
+          <w:ilvl w:val="1"/>
+          <w:numId w:val="6"/>
+        </w:numPr>
+      </w:pPr>
+      <w:r>
+        <w:t>Solutions and decisions</w:t>
+      </w:r>
+      <w:r>
+        <w:br/>
+        <w:t>- After some research we figured out the event was not raised at the correct place.</w:t>
+      </w:r>
+    </w:p>
+    <w:p>
+      <w:pPr>
+        <w:pStyle w:val="ListParagraph"/>
+        <w:numPr>
+          <w:ilvl w:val="1"/>
+          <w:numId w:val="6"/>
+        </w:numPr>
+      </w:pPr>
+      <w:r>
+        <w:t>Extra achieved / completed</w:t>
+      </w:r>
+    </w:p>
+    <w:p>
+      <w:pPr>
+        <w:pStyle w:val="ListParagraph"/>
+        <w:numPr>
+          <w:ilvl w:val="0"/>
+          <w:numId w:val="7"/>
+        </w:numPr>
+      </w:pPr>
+      <w:r>
+        <w:t>The development of an additional app for shop inventory was commenced.</w:t>
+      </w:r>
+    </w:p>
+    <w:p>
+      <w:pPr>
+        <w:pStyle w:val="ListParagraph"/>
+        <w:numPr>
+          <w:ilvl w:val="1"/>
+          <w:numId w:val="6"/>
+        </w:numPr>
+      </w:pPr>
+      <w:r>
+        <w:t>Table with activities and hours spend per group member</w:t>
+      </w:r>
+    </w:p>
+    <w:tbl>
+      <w:tblPr>
+        <w:tblStyle w:val="TableGrid"/>
+        <w:tblW w:w="0" w:type="auto"/>
+        <w:tblInd w:w="720" w:type="dxa"/>
+        <w:tblLook w:val="04A0" w:firstRow="1" w:lastRow="0" w:firstColumn="1" w:lastColumn="0" w:noHBand="0" w:noVBand="1"/>
+      </w:tblPr>
+      <w:tblGrid>
+        <w:gridCol w:w="1762"/>
+        <w:gridCol w:w="1728"/>
+        <w:gridCol w:w="1722"/>
+        <w:gridCol w:w="1710"/>
+        <w:gridCol w:w="1708"/>
+      </w:tblGrid>
+      <w:tr>
+        <w:tc>
+          <w:tcPr>
+            <w:tcW w:w="1870" w:type="dxa"/>
+          </w:tcPr>
+          <w:p>
+            <w:pPr>
+              <w:pStyle w:val="ListParagraph"/>
+              <w:ind w:left="0"/>
+              <w:jc w:val="center"/>
+              <w:rPr>
+                <w:b/>
+              </w:rPr>
+            </w:pPr>
+            <w:r>
+              <w:rPr>
+                <w:b/>
+              </w:rPr>
+              <w:t>Activity</w:t>
+            </w:r>
+          </w:p>
+        </w:tc>
+        <w:tc>
+          <w:tcPr>
+            <w:tcW w:w="1870" w:type="dxa"/>
+          </w:tcPr>
+          <w:p>
+            <w:pPr>
+              <w:pStyle w:val="ListParagraph"/>
+              <w:ind w:left="0"/>
+              <w:jc w:val="center"/>
+              <w:rPr>
+                <w:b/>
+              </w:rPr>
+            </w:pPr>
+            <w:r>
+              <w:rPr>
+                <w:b/>
+              </w:rPr>
+              <w:t>Angelica</w:t>
+            </w:r>
+          </w:p>
+        </w:tc>
+        <w:tc>
+          <w:tcPr>
+            <w:tcW w:w="1870" w:type="dxa"/>
+          </w:tcPr>
+          <w:p>
+            <w:pPr>
+              <w:pStyle w:val="ListParagraph"/>
+              <w:ind w:left="0"/>
+              <w:jc w:val="center"/>
+              <w:rPr>
+                <w:b/>
+              </w:rPr>
+            </w:pPr>
+            <w:proofErr w:type="spellStart"/>
+            <w:r>
+              <w:rPr>
+                <w:b/>
+              </w:rPr>
+              <w:t>Anzhelo</w:t>
+            </w:r>
+            <w:proofErr w:type="spellEnd"/>
+          </w:p>
+        </w:tc>
+        <w:tc>
+          <w:tcPr>
+            <w:tcW w:w="1870" w:type="dxa"/>
+          </w:tcPr>
+          <w:p>
+            <w:pPr>
+              <w:pStyle w:val="ListParagraph"/>
+              <w:ind w:left="0"/>
+              <w:jc w:val="center"/>
+              <w:rPr>
+                <w:b/>
+              </w:rPr>
+            </w:pPr>
+            <w:proofErr w:type="spellStart"/>
+            <w:r>
+              <w:rPr>
+                <w:b/>
+              </w:rPr>
+              <w:t>Veselin</w:t>
+            </w:r>
+            <w:proofErr w:type="spellEnd"/>
+          </w:p>
+        </w:tc>
+        <w:tc>
+          <w:tcPr>
+            <w:tcW w:w="1870" w:type="dxa"/>
+          </w:tcPr>
+          <w:p>
+            <w:pPr>
+              <w:pStyle w:val="ListParagraph"/>
+              <w:ind w:left="0"/>
+              <w:jc w:val="center"/>
+              <w:rPr>
+                <w:b/>
+              </w:rPr>
+            </w:pPr>
+            <w:proofErr w:type="spellStart"/>
+            <w:r>
+              <w:rPr>
+                <w:b/>
+              </w:rPr>
+              <w:t>Yordan</w:t>
+            </w:r>
+            <w:proofErr w:type="spellEnd"/>
+          </w:p>
+        </w:tc>
+      </w:tr>
+      <w:tr>
+        <w:tc>
+          <w:tcPr>
+            <w:tcW w:w="1870" w:type="dxa"/>
+          </w:tcPr>
+          <w:p>
+            <w:pPr>
+              <w:pStyle w:val="ListParagraph"/>
+              <w:ind w:left="0"/>
+            </w:pPr>
+            <w:r>
+              <w:t>Build app for inventory</w:t>
+            </w:r>
+          </w:p>
+        </w:tc>
+        <w:tc>
+          <w:tcPr>
+            <w:tcW w:w="1870" w:type="dxa"/>
+          </w:tcPr>
+          <w:p>
+            <w:pPr>
+              <w:pStyle w:val="ListParagraph"/>
+              <w:ind w:left="0"/>
+              <w:jc w:val="center"/>
+            </w:pPr>
+            <w:r>
+              <w:t>-</w:t>
+            </w:r>
+          </w:p>
+        </w:tc>
+        <w:tc>
+          <w:tcPr>
+            <w:tcW w:w="1870" w:type="dxa"/>
+          </w:tcPr>
+          <w:p>
+            <w:pPr>
+              <w:pStyle w:val="ListParagraph"/>
+              <w:ind w:left="0"/>
+              <w:jc w:val="center"/>
+            </w:pPr>
+            <w:r>
+              <w:t>-</w:t>
+            </w:r>
+          </w:p>
+        </w:tc>
+        <w:tc>
+          <w:tcPr>
+            <w:tcW w:w="1870" w:type="dxa"/>
+          </w:tcPr>
+          <w:p>
+            <w:pPr>
+              <w:pStyle w:val="ListParagraph"/>
+              <w:ind w:left="0"/>
+              <w:jc w:val="center"/>
+            </w:pPr>
+            <w:r>
+              <w:t>2h</w:t>
+            </w:r>
+          </w:p>
+        </w:tc>
+        <w:tc>
+          <w:tcPr>
+            <w:tcW w:w="1870" w:type="dxa"/>
+          </w:tcPr>
+          <w:p>
+            <w:pPr>
+              <w:pStyle w:val="ListParagraph"/>
+              <w:ind w:left="0"/>
+              <w:jc w:val="center"/>
+            </w:pPr>
+            <w:r>
+              <w:t>2h</w:t>
+            </w:r>
+          </w:p>
+        </w:tc>
+      </w:tr>
+      <w:tr>
+        <w:tc>
+          <w:tcPr>
+            <w:tcW w:w="1870" w:type="dxa"/>
+          </w:tcPr>
+          <w:p>
+            <w:pPr>
+              <w:pStyle w:val="ListParagraph"/>
+              <w:ind w:left="0"/>
+            </w:pPr>
+            <w:r>
+              <w:t>Test app for camping</w:t>
+            </w:r>
+          </w:p>
+        </w:tc>
+        <w:tc>
+          <w:tcPr>
+            <w:tcW w:w="1870" w:type="dxa"/>
+          </w:tcPr>
+          <w:p>
+            <w:pPr>
+              <w:pStyle w:val="ListParagraph"/>
+              <w:ind w:left="0"/>
+              <w:jc w:val="center"/>
+            </w:pPr>
+            <w:r>
+              <w:t>2h</w:t>
+            </w:r>
+          </w:p>
+        </w:tc>
+        <w:tc>
+          <w:tcPr>
+            <w:tcW w:w="1870" w:type="dxa"/>
+          </w:tcPr>
+          <w:p>
+            <w:pPr>
+              <w:pStyle w:val="ListParagraph"/>
+              <w:ind w:left="0"/>
+              <w:jc w:val="center"/>
+            </w:pPr>
+            <w:r>
+              <w:t>-</w:t>
+            </w:r>
+          </w:p>
+        </w:tc>
+        <w:tc>
+          <w:tcPr>
+            <w:tcW w:w="1870" w:type="dxa"/>
+          </w:tcPr>
+          <w:p>
+            <w:pPr>
+              <w:pStyle w:val="ListParagraph"/>
+              <w:ind w:left="0"/>
+              <w:jc w:val="center"/>
+            </w:pPr>
+            <w:r>
+              <w:t>-</w:t>
+            </w:r>
+          </w:p>
+        </w:tc>
+        <w:tc>
+          <w:tcPr>
+            <w:tcW w:w="1870" w:type="dxa"/>
+          </w:tcPr>
+          <w:p>
+            <w:pPr>
+              <w:pStyle w:val="ListParagraph"/>
+              <w:ind w:left="0"/>
+              <w:jc w:val="center"/>
+            </w:pPr>
+            <w:r>
+              <w:t>2h</w:t>
+            </w:r>
+          </w:p>
+        </w:tc>
+      </w:tr>
+      <w:tr>
+        <w:tc>
+          <w:tcPr>
+            <w:tcW w:w="1870" w:type="dxa"/>
+          </w:tcPr>
+          <w:p>
+            <w:pPr>
+              <w:pStyle w:val="ListParagraph"/>
+              <w:ind w:left="0"/>
+            </w:pPr>
+            <w:r>
+              <w:t>Test application for system status</w:t>
+            </w:r>
+          </w:p>
+        </w:tc>
+        <w:tc>
+          <w:tcPr>
+            <w:tcW w:w="1870" w:type="dxa"/>
+          </w:tcPr>
+          <w:p>
+            <w:pPr>
+              <w:pStyle w:val="ListParagraph"/>
+              <w:ind w:left="0"/>
+              <w:jc w:val="center"/>
+            </w:pPr>
+            <w:r>
+              <w:t>2h</w:t>
+            </w:r>
+          </w:p>
+        </w:tc>
+        <w:tc>
+          <w:tcPr>
+            <w:tcW w:w="1870" w:type="dxa"/>
+          </w:tcPr>
+          <w:p>
+            <w:pPr>
+              <w:pStyle w:val="ListParagraph"/>
+              <w:ind w:left="0"/>
+              <w:jc w:val="center"/>
+            </w:pPr>
+            <w:r>
+              <w:t>2h</w:t>
+            </w:r>
+          </w:p>
+        </w:tc>
+        <w:tc>
+          <w:tcPr>
+            <w:tcW w:w="1870" w:type="dxa"/>
+          </w:tcPr>
+          <w:p>
+            <w:pPr>
+              <w:pStyle w:val="ListParagraph"/>
+              <w:ind w:left="0"/>
+              <w:jc w:val="center"/>
+            </w:pPr>
+            <w:r>
+              <w:t>-</w:t>
+            </w:r>
+          </w:p>
+        </w:tc>
+        <w:tc>
+          <w:tcPr>
+            <w:tcW w:w="1870" w:type="dxa"/>
+          </w:tcPr>
+          <w:p>
+            <w:pPr>
+              <w:pStyle w:val="ListParagraph"/>
+              <w:ind w:left="0"/>
+              <w:jc w:val="center"/>
+            </w:pPr>
+            <w:r>
+              <w:t>-</w:t>
+            </w:r>
+          </w:p>
+        </w:tc>
+      </w:tr>
+      <w:tr>
+        <w:tc>
+          <w:tcPr>
+            <w:tcW w:w="1870" w:type="dxa"/>
+          </w:tcPr>
+          <w:p>
+            <w:pPr>
+              <w:pStyle w:val="ListParagraph"/>
+              <w:ind w:left="0"/>
+            </w:pPr>
+            <w:r>
+              <w:lastRenderedPageBreak/>
+              <w:t>Test app for event entrance</w:t>
+            </w:r>
+          </w:p>
+        </w:tc>
+        <w:tc>
+          <w:tcPr>
+            <w:tcW w:w="1870" w:type="dxa"/>
+          </w:tcPr>
+          <w:p>
+            <w:pPr>
+              <w:pStyle w:val="ListParagraph"/>
+              <w:ind w:left="0"/>
+              <w:jc w:val="center"/>
+            </w:pPr>
+            <w:r>
+              <w:t>-</w:t>
+            </w:r>
+          </w:p>
+        </w:tc>
+        <w:tc>
+          <w:tcPr>
+            <w:tcW w:w="1870" w:type="dxa"/>
+          </w:tcPr>
+          <w:p>
+            <w:pPr>
+              <w:pStyle w:val="ListParagraph"/>
+              <w:ind w:left="0"/>
+              <w:jc w:val="center"/>
+            </w:pPr>
+            <w:r>
+              <w:t>2h</w:t>
+            </w:r>
+          </w:p>
+        </w:tc>
+        <w:tc>
+          <w:tcPr>
+            <w:tcW w:w="1870" w:type="dxa"/>
+          </w:tcPr>
+          <w:p>
+            <w:pPr>
+              <w:pStyle w:val="ListParagraph"/>
+              <w:ind w:left="0"/>
+              <w:jc w:val="center"/>
+            </w:pPr>
+            <w:r>
+              <w:t>-</w:t>
+            </w:r>
+          </w:p>
+        </w:tc>
+        <w:tc>
+          <w:tcPr>
+            <w:tcW w:w="1870" w:type="dxa"/>
+          </w:tcPr>
+          <w:p>
+            <w:pPr>
+              <w:pStyle w:val="ListParagraph"/>
+              <w:ind w:left="0"/>
+              <w:jc w:val="center"/>
+            </w:pPr>
+            <w:r>
+              <w:t>-</w:t>
+            </w:r>
+          </w:p>
+        </w:tc>
+      </w:tr>
+      <w:tr>
+        <w:tc>
+          <w:tcPr>
+            <w:tcW w:w="1870" w:type="dxa"/>
+          </w:tcPr>
+          <w:p>
+            <w:pPr>
+              <w:pStyle w:val="ListParagraph"/>
+              <w:ind w:left="0"/>
+            </w:pPr>
+            <w:r>
+              <w:t>Website back end</w:t>
+            </w:r>
+          </w:p>
+        </w:tc>
+        <w:tc>
+          <w:tcPr>
+            <w:tcW w:w="1870" w:type="dxa"/>
+          </w:tcPr>
+          <w:p>
+            <w:pPr>
+              <w:pStyle w:val="ListParagraph"/>
+              <w:ind w:left="0"/>
+              <w:jc w:val="center"/>
+            </w:pPr>
+            <w:r>
+              <w:t>4h</w:t>
+            </w:r>
+          </w:p>
+        </w:tc>
+        <w:tc>
+          <w:tcPr>
+            <w:tcW w:w="1870" w:type="dxa"/>
+          </w:tcPr>
+          <w:p>
+            <w:pPr>
+              <w:pStyle w:val="ListParagraph"/>
+              <w:ind w:left="0"/>
+              <w:jc w:val="center"/>
+            </w:pPr>
+            <w:r>
+              <w:t>4h</w:t>
+            </w:r>
+          </w:p>
+        </w:tc>
+        <w:tc>
+          <w:tcPr>
+            <w:tcW w:w="1870" w:type="dxa"/>
+          </w:tcPr>
+          <w:p>
+            <w:pPr>
+              <w:pStyle w:val="ListParagraph"/>
+              <w:ind w:left="0"/>
+              <w:jc w:val="center"/>
+            </w:pPr>
+            <w:r>
+              <w:t>-</w:t>
+            </w:r>
+          </w:p>
+        </w:tc>
+        <w:tc>
+          <w:tcPr>
+            <w:tcW w:w="1870" w:type="dxa"/>
+          </w:tcPr>
+          <w:p>
+            <w:pPr>
+              <w:pStyle w:val="ListParagraph"/>
+              <w:ind w:left="0"/>
+              <w:jc w:val="center"/>
+            </w:pPr>
+            <w:r>
+              <w:t>-</w:t>
+            </w:r>
+          </w:p>
+        </w:tc>
+      </w:tr>
+    </w:tbl>
+    <w:p>
+      <w:pPr>
+        <w:pStyle w:val="ListParagraph"/>
+      </w:pPr>
+    </w:p>
+    <w:p>
+      <w:pPr>
+        <w:pStyle w:val="Heading1"/>
+        <w:numPr>
+          <w:ilvl w:val="0"/>
+          <w:numId w:val="6"/>
+        </w:numPr>
+      </w:pPr>
+      <w:bookmarkStart w:id="13" w:name="_Toc454833387"/>
+      <w:r>
+        <w:t>Week 17</w:t>
+      </w:r>
+      <w:bookmarkEnd w:id="13"/>
+    </w:p>
+    <w:p>
+      <w:pPr>
+        <w:pStyle w:val="ListParagraph"/>
+        <w:ind w:left="360"/>
+        <w:rPr>
+          <w:b/>
+        </w:rPr>
+      </w:pPr>
+      <w:r>
+        <w:rPr>
+          <w:b/>
+        </w:rPr>
+        <w:t xml:space="preserve">Chairman: </w:t>
+      </w:r>
+      <w:proofErr w:type="spellStart"/>
+      <w:r>
+        <w:rPr>
+          <w:b/>
+        </w:rPr>
+        <w:t>Yordan</w:t>
+      </w:r>
+      <w:proofErr w:type="spellEnd"/>
+      <w:r>
+        <w:rPr>
+          <w:b/>
+        </w:rPr>
+        <w:t xml:space="preserve"> </w:t>
+      </w:r>
+      <w:proofErr w:type="spellStart"/>
+      <w:r>
+        <w:rPr>
+          <w:b/>
+        </w:rPr>
+        <w:t>Alipiev</w:t>
+      </w:r>
+      <w:proofErr w:type="spellEnd"/>
+      <w:r>
+        <w:rPr>
+          <w:b/>
+        </w:rPr>
+        <w:br/>
+      </w:r>
+    </w:p>
+    <w:p>
+      <w:pPr>
+        <w:pStyle w:val="ListParagraph"/>
+        <w:numPr>
+          <w:ilvl w:val="1"/>
+          <w:numId w:val="6"/>
+        </w:numPr>
+      </w:pPr>
+      <w:r>
+        <w:t>Planned and performed activities</w:t>
+      </w:r>
+    </w:p>
+    <w:tbl>
+      <w:tblPr>
+        <w:tblStyle w:val="TableGrid"/>
+        <w:tblW w:w="0" w:type="auto"/>
+        <w:tblInd w:w="720" w:type="dxa"/>
+        <w:tblLook w:val="04A0" w:firstRow="1" w:lastRow="0" w:firstColumn="1" w:lastColumn="0" w:noHBand="0" w:noVBand="1"/>
+      </w:tblPr>
+      <w:tblGrid>
+        <w:gridCol w:w="4309"/>
+        <w:gridCol w:w="4321"/>
+      </w:tblGrid>
+      <w:tr>
+        <w:tc>
+          <w:tcPr>
+            <w:tcW w:w="4675" w:type="dxa"/>
+          </w:tcPr>
+          <w:p>
+            <w:pPr>
+              <w:pStyle w:val="ListParagraph"/>
+              <w:ind w:left="0"/>
+              <w:jc w:val="center"/>
+              <w:rPr>
+                <w:b/>
+              </w:rPr>
+            </w:pPr>
+            <w:r>
+              <w:rPr>
+                <w:b/>
+              </w:rPr>
+              <w:t>Planned Activities</w:t>
+            </w:r>
+          </w:p>
+        </w:tc>
+        <w:tc>
+          <w:tcPr>
+            <w:tcW w:w="4675" w:type="dxa"/>
+          </w:tcPr>
+          <w:p>
+            <w:pPr>
+              <w:pStyle w:val="ListParagraph"/>
+              <w:ind w:left="0"/>
+              <w:jc w:val="center"/>
+              <w:rPr>
+                <w:b/>
+              </w:rPr>
+            </w:pPr>
+            <w:r>
+              <w:rPr>
+                <w:b/>
+              </w:rPr>
+              <w:t>Performed (+ or -)</w:t>
+            </w:r>
+          </w:p>
+        </w:tc>
+      </w:tr>
+      <w:tr>
+        <w:tc>
+          <w:tcPr>
+            <w:tcW w:w="4675" w:type="dxa"/>
+          </w:tcPr>
+          <w:p>
+            <w:pPr>
+              <w:pStyle w:val="ListParagraph"/>
+              <w:ind w:left="0"/>
+            </w:pPr>
+            <w:r>
+              <w:t>Work on app for camping exit</w:t>
+            </w:r>
+          </w:p>
+        </w:tc>
+        <w:tc>
+          <w:tcPr>
+            <w:tcW w:w="4675" w:type="dxa"/>
+          </w:tcPr>
+          <w:p>
+            <w:pPr>
+              <w:pStyle w:val="ListParagraph"/>
+              <w:ind w:left="0"/>
+              <w:jc w:val="center"/>
+            </w:pPr>
+            <w:r>
+              <w:t>+</w:t>
+            </w:r>
+          </w:p>
+        </w:tc>
+      </w:tr>
+      <w:tr>
+        <w:tc>
+          <w:tcPr>
+            <w:tcW w:w="4675" w:type="dxa"/>
+          </w:tcPr>
+          <w:p>
+            <w:pPr>
+              <w:pStyle w:val="ListParagraph"/>
+              <w:ind w:left="0"/>
+            </w:pPr>
+            <w:r>
+              <w:t>Work on app for inventory</w:t>
+            </w:r>
+          </w:p>
+        </w:tc>
+        <w:tc>
+          <w:tcPr>
+            <w:tcW w:w="4675" w:type="dxa"/>
+          </w:tcPr>
+          <w:p>
+            <w:pPr>
+              <w:pStyle w:val="ListParagraph"/>
+              <w:ind w:left="0"/>
+              <w:jc w:val="center"/>
+            </w:pPr>
+            <w:r>
+              <w:t>+</w:t>
+            </w:r>
+          </w:p>
+        </w:tc>
+      </w:tr>
+      <w:tr>
+        <w:tc>
+          <w:tcPr>
+            <w:tcW w:w="4675" w:type="dxa"/>
+          </w:tcPr>
+          <w:p>
+            <w:pPr>
+              <w:pStyle w:val="ListParagraph"/>
+              <w:ind w:left="0"/>
+            </w:pPr>
+            <w:r>
+              <w:t>Work on app for event exit</w:t>
+            </w:r>
+          </w:p>
+        </w:tc>
+        <w:tc>
+          <w:tcPr>
+            <w:tcW w:w="4675" w:type="dxa"/>
+          </w:tcPr>
+          <w:p>
+            <w:pPr>
+              <w:pStyle w:val="ListParagraph"/>
+              <w:ind w:left="0"/>
+              <w:jc w:val="center"/>
+            </w:pPr>
+            <w:r>
+              <w:t>+</w:t>
+            </w:r>
+          </w:p>
+        </w:tc>
+      </w:tr>
+      <w:tr>
+        <w:tc>
+          <w:tcPr>
+            <w:tcW w:w="4675" w:type="dxa"/>
+          </w:tcPr>
+          <w:p>
+            <w:pPr>
+              <w:pStyle w:val="ListParagraph"/>
+              <w:ind w:left="0"/>
+            </w:pPr>
+            <w:r>
+              <w:t>Website back end</w:t>
+            </w:r>
+          </w:p>
+        </w:tc>
+        <w:tc>
+          <w:tcPr>
+            <w:tcW w:w="4675" w:type="dxa"/>
+          </w:tcPr>
+          <w:p>
+            <w:pPr>
+              <w:pStyle w:val="ListParagraph"/>
+              <w:ind w:left="0"/>
+              <w:jc w:val="center"/>
+            </w:pPr>
+            <w:r>
+              <w:t>+</w:t>
+            </w:r>
+          </w:p>
+        </w:tc>
+      </w:tr>
+    </w:tbl>
+    <w:p>
+      <w:pPr>
+        <w:pStyle w:val="ListParagraph"/>
+      </w:pPr>
+    </w:p>
+    <w:p>
+      <w:pPr>
+        <w:pStyle w:val="ListParagraph"/>
+        <w:numPr>
+          <w:ilvl w:val="1"/>
+          <w:numId w:val="6"/>
+        </w:numPr>
+      </w:pPr>
+      <w:r>
+        <w:t>Agreements</w:t>
+      </w:r>
+      <w:r>
+        <w:br/>
+        <w:t xml:space="preserve">- </w:t>
+      </w:r>
+      <w:r>
+        <w:t>The team agreed to finish all applications until next week and meet to finalize the documentation</w:t>
+      </w:r>
+      <w:r>
+        <w:t xml:space="preserve"> and export all </w:t>
+      </w:r>
+      <w:proofErr w:type="spellStart"/>
+      <w:r>
+        <w:t>aplications</w:t>
+      </w:r>
+      <w:proofErr w:type="spellEnd"/>
+      <w:r>
+        <w:t>.</w:t>
+      </w:r>
+    </w:p>
+    <w:p>
+      <w:pPr>
+        <w:pStyle w:val="ListParagraph"/>
+        <w:numPr>
+          <w:ilvl w:val="1"/>
+          <w:numId w:val="6"/>
+        </w:numPr>
+      </w:pPr>
+      <w:r>
+        <w:t>Problems and challenges</w:t>
+      </w:r>
+      <w:r>
+        <w:br/>
+        <w:t>- It was challenging making a dynamic sidebar to display the price for the camping on the profile page.</w:t>
+      </w:r>
+    </w:p>
+    <w:p>
+      <w:pPr>
+        <w:pStyle w:val="ListParagraph"/>
+        <w:numPr>
+          <w:ilvl w:val="1"/>
+          <w:numId w:val="6"/>
+        </w:numPr>
+      </w:pPr>
+      <w:r>
+        <w:t>Solutions and decisions</w:t>
+      </w:r>
+    </w:p>
+    <w:p>
+      <w:pPr>
+        <w:pStyle w:val="ListParagraph"/>
+        <w:numPr>
+          <w:ilvl w:val="0"/>
+          <w:numId w:val="7"/>
+        </w:numPr>
+      </w:pPr>
+      <w:r>
+        <w:t>We found an open-source plugin which made the task easier.</w:t>
+      </w:r>
+    </w:p>
+    <w:p>
+      <w:pPr>
+        <w:pStyle w:val="ListParagraph"/>
+        <w:numPr>
+          <w:ilvl w:val="1"/>
+          <w:numId w:val="6"/>
+        </w:numPr>
+      </w:pPr>
+      <w:r>
+        <w:t>Extra achieved / completed</w:t>
+      </w:r>
+    </w:p>
+    <w:p>
+      <w:pPr>
+        <w:pStyle w:val="ListParagraph"/>
+        <w:numPr>
+          <w:ilvl w:val="0"/>
+          <w:numId w:val="7"/>
+        </w:numPr>
+      </w:pPr>
+      <w:r>
+        <w:t>Nothing extra was achieved during this week.</w:t>
+      </w:r>
+    </w:p>
+    <w:p>
+      <w:pPr>
+        <w:pStyle w:val="ListParagraph"/>
+        <w:numPr>
+          <w:ilvl w:val="1"/>
+          <w:numId w:val="6"/>
+        </w:numPr>
+      </w:pPr>
+      <w:r>
+        <w:t>Table with activities and hours spend per group member</w:t>
+      </w:r>
+    </w:p>
+    <w:tbl>
+      <w:tblPr>
+        <w:tblStyle w:val="TableGrid"/>
+        <w:tblW w:w="0" w:type="auto"/>
+        <w:tblInd w:w="360" w:type="dxa"/>
+        <w:tblLook w:val="04A0" w:firstRow="1" w:lastRow="0" w:firstColumn="1" w:lastColumn="0" w:noHBand="0" w:noVBand="1"/>
+      </w:tblPr>
+      <w:tblGrid>
+        <w:gridCol w:w="1837"/>
+        <w:gridCol w:w="1794"/>
+        <w:gridCol w:w="1791"/>
+        <w:gridCol w:w="1784"/>
+        <w:gridCol w:w="1784"/>
+      </w:tblGrid>
+      <w:tr>
+        <w:tc>
+          <w:tcPr>
+            <w:tcW w:w="1870" w:type="dxa"/>
+          </w:tcPr>
+          <w:p>
+            <w:pPr>
+              <w:jc w:val="center"/>
+              <w:rPr>
+                <w:b/>
+              </w:rPr>
+            </w:pPr>
+            <w:r>
+              <w:rPr>
+                <w:b/>
+              </w:rPr>
+              <w:t>Activity</w:t>
+            </w:r>
+          </w:p>
+        </w:tc>
+        <w:tc>
+          <w:tcPr>
+            <w:tcW w:w="1870" w:type="dxa"/>
+          </w:tcPr>
+          <w:p>
+            <w:pPr>
+              <w:jc w:val="center"/>
+              <w:rPr>
+                <w:b/>
+              </w:rPr>
+            </w:pPr>
+            <w:r>
+              <w:rPr>
+                <w:b/>
+              </w:rPr>
+              <w:t>Angelica</w:t>
+            </w:r>
+          </w:p>
+        </w:tc>
+        <w:tc>
+          <w:tcPr>
+            <w:tcW w:w="1870" w:type="dxa"/>
+          </w:tcPr>
+          <w:p>
+            <w:pPr>
+              <w:jc w:val="center"/>
+              <w:rPr>
+                <w:b/>
+              </w:rPr>
+            </w:pPr>
+            <w:proofErr w:type="spellStart"/>
+            <w:r>
+              <w:rPr>
+                <w:b/>
+              </w:rPr>
+              <w:t>Anzhelo</w:t>
+            </w:r>
+            <w:proofErr w:type="spellEnd"/>
+          </w:p>
+        </w:tc>
+        <w:tc>
+          <w:tcPr>
+            <w:tcW w:w="1870" w:type="dxa"/>
+          </w:tcPr>
+          <w:p>
+            <w:pPr>
+              <w:jc w:val="center"/>
+              <w:rPr>
+                <w:b/>
+              </w:rPr>
+            </w:pPr>
+            <w:proofErr w:type="spellStart"/>
+            <w:r>
+              <w:rPr>
+                <w:b/>
+              </w:rPr>
+              <w:t>Veselin</w:t>
+            </w:r>
+            <w:proofErr w:type="spellEnd"/>
+          </w:p>
+        </w:tc>
+        <w:tc>
+          <w:tcPr>
+            <w:tcW w:w="1870" w:type="dxa"/>
+          </w:tcPr>
+          <w:p>
+            <w:pPr>
+              <w:jc w:val="center"/>
+              <w:rPr>
+                <w:b/>
+              </w:rPr>
+            </w:pPr>
+            <w:proofErr w:type="spellStart"/>
+            <w:r>
+              <w:rPr>
+                <w:b/>
+              </w:rPr>
+              <w:t>Yordan</w:t>
+            </w:r>
+            <w:proofErr w:type="spellEnd"/>
+          </w:p>
+        </w:tc>
+      </w:tr>
+      <w:tr>
+        <w:tc>
+          <w:tcPr>
+            <w:tcW w:w="1870" w:type="dxa"/>
+          </w:tcPr>
+          <w:p>
+            <w:r>
+              <w:t>Test app and event entrance</w:t>
+            </w:r>
+          </w:p>
+        </w:tc>
+        <w:tc>
+          <w:tcPr>
+            <w:tcW w:w="1870" w:type="dxa"/>
+          </w:tcPr>
+          <w:p>
+            <w:pPr>
+              <w:jc w:val="center"/>
+            </w:pPr>
+            <w:r>
+              <w:t>2h</w:t>
+            </w:r>
+          </w:p>
+        </w:tc>
+        <w:tc>
+          <w:tcPr>
+            <w:tcW w:w="1870" w:type="dxa"/>
+          </w:tcPr>
+          <w:p>
+            <w:pPr>
+              <w:jc w:val="center"/>
+            </w:pPr>
+            <w:r>
+              <w:t>-</w:t>
+            </w:r>
+          </w:p>
+        </w:tc>
+        <w:tc>
+          <w:tcPr>
+            <w:tcW w:w="1870" w:type="dxa"/>
+          </w:tcPr>
+          <w:p>
+            <w:pPr>
+              <w:jc w:val="center"/>
+            </w:pPr>
+            <w:r>
+              <w:t>-</w:t>
+            </w:r>
+          </w:p>
+        </w:tc>
+        <w:tc>
+          <w:tcPr>
+            <w:tcW w:w="1870" w:type="dxa"/>
+          </w:tcPr>
+          <w:p>
+            <w:pPr>
+              <w:jc w:val="center"/>
+            </w:pPr>
+            <w:r>
+              <w:t>-</w:t>
+            </w:r>
+          </w:p>
+        </w:tc>
+      </w:tr>
+      <w:tr>
+        <w:tc>
+          <w:tcPr>
+            <w:tcW w:w="1870" w:type="dxa"/>
+          </w:tcPr>
+          <w:p>
+            <w:r>
+              <w:t>Test app at event exit</w:t>
+            </w:r>
+          </w:p>
+        </w:tc>
+        <w:tc>
+          <w:tcPr>
+            <w:tcW w:w="1870" w:type="dxa"/>
+          </w:tcPr>
+          <w:p>
+            <w:pPr>
+              <w:jc w:val="center"/>
+            </w:pPr>
+            <w:r>
+              <w:t>-</w:t>
+            </w:r>
+          </w:p>
+        </w:tc>
+        <w:tc>
+          <w:tcPr>
+            <w:tcW w:w="1870" w:type="dxa"/>
+          </w:tcPr>
+          <w:p>
+            <w:pPr>
+              <w:jc w:val="center"/>
+            </w:pPr>
+            <w:r>
+              <w:t>2h</w:t>
+            </w:r>
+          </w:p>
+        </w:tc>
+        <w:tc>
+          <w:tcPr>
+            <w:tcW w:w="1870" w:type="dxa"/>
+          </w:tcPr>
+          <w:p>
+            <w:pPr>
+              <w:jc w:val="center"/>
+            </w:pPr>
+            <w:r>
+              <w:t>-</w:t>
+            </w:r>
+          </w:p>
+        </w:tc>
+        <w:tc>
+          <w:tcPr>
+            <w:tcW w:w="1870" w:type="dxa"/>
+          </w:tcPr>
+          <w:p>
+            <w:pPr>
+              <w:jc w:val="center"/>
+            </w:pPr>
+          </w:p>
+        </w:tc>
+      </w:tr>
+      <w:tr>
+        <w:tc>
+          <w:tcPr>
+            <w:tcW w:w="1870" w:type="dxa"/>
+          </w:tcPr>
+          <w:p>
+            <w:r>
+              <w:t>Test app at renting stand</w:t>
+            </w:r>
+          </w:p>
+        </w:tc>
+        <w:tc>
+          <w:tcPr>
+            <w:tcW w:w="1870" w:type="dxa"/>
+          </w:tcPr>
+          <w:p>
+            <w:pPr>
+              <w:jc w:val="center"/>
+            </w:pPr>
+            <w:r>
+              <w:t>-</w:t>
+            </w:r>
+          </w:p>
+        </w:tc>
+        <w:tc>
+          <w:tcPr>
+            <w:tcW w:w="1870" w:type="dxa"/>
+          </w:tcPr>
+          <w:p>
+            <w:pPr>
+              <w:jc w:val="center"/>
+            </w:pPr>
+            <w:r>
+              <w:t>-</w:t>
+            </w:r>
+          </w:p>
+        </w:tc>
+        <w:tc>
+          <w:tcPr>
+            <w:tcW w:w="1870" w:type="dxa"/>
+          </w:tcPr>
+          <w:p>
+            <w:pPr>
+              <w:jc w:val="center"/>
+            </w:pPr>
+            <w:r>
+              <w:t>-</w:t>
+            </w:r>
+          </w:p>
+        </w:tc>
+        <w:tc>
+          <w:tcPr>
+            <w:tcW w:w="1870" w:type="dxa"/>
+          </w:tcPr>
+          <w:p>
+            <w:pPr>
+              <w:jc w:val="center"/>
+            </w:pPr>
+            <w:r>
+              <w:t>2h</w:t>
+            </w:r>
+          </w:p>
+        </w:tc>
+      </w:tr>
+      <w:tr>
+        <w:tc>
+          <w:tcPr>
+            <w:tcW w:w="1870" w:type="dxa"/>
+          </w:tcPr>
+          <w:p>
+            <w:r>
+              <w:t>Test app at shop</w:t>
+            </w:r>
+          </w:p>
+        </w:tc>
+        <w:tc>
+          <w:tcPr>
+            <w:tcW w:w="1870" w:type="dxa"/>
+          </w:tcPr>
+          <w:p>
+            <w:pPr>
+              <w:jc w:val="center"/>
+            </w:pPr>
+            <w:r>
+              <w:t>-</w:t>
+            </w:r>
+          </w:p>
+        </w:tc>
+        <w:tc>
+          <w:tcPr>
+            <w:tcW w:w="1870" w:type="dxa"/>
+          </w:tcPr>
+          <w:p>
+            <w:pPr>
+              <w:jc w:val="center"/>
+            </w:pPr>
+            <w:r>
+              <w:t>-</w:t>
+            </w:r>
+          </w:p>
+        </w:tc>
+        <w:tc>
+          <w:tcPr>
+            <w:tcW w:w="1870" w:type="dxa"/>
+          </w:tcPr>
+          <w:p>
+            <w:pPr>
+              <w:jc w:val="center"/>
+            </w:pPr>
+            <w:r>
+              <w:t>2h</w:t>
+            </w:r>
+          </w:p>
+        </w:tc>
+        <w:tc>
+          <w:tcPr>
+            <w:tcW w:w="1870" w:type="dxa"/>
+          </w:tcPr>
+          <w:p>
+            <w:pPr>
+              <w:jc w:val="center"/>
+            </w:pPr>
+            <w:r>
+              <w:t>-</w:t>
+            </w:r>
+          </w:p>
+        </w:tc>
+      </w:tr>
+      <w:tr>
+        <w:tc>
+          <w:tcPr>
+            <w:tcW w:w="1870" w:type="dxa"/>
+          </w:tcPr>
+          <w:p>
+            <w:r>
+              <w:t>Test app for inventory</w:t>
+            </w:r>
+          </w:p>
+        </w:tc>
+        <w:tc>
+          <w:tcPr>
+            <w:tcW w:w="1870" w:type="dxa"/>
+          </w:tcPr>
+          <w:p>
+            <w:pPr>
+              <w:jc w:val="center"/>
+            </w:pPr>
+            <w:r>
+              <w:t>-</w:t>
+            </w:r>
+          </w:p>
+        </w:tc>
+        <w:tc>
+          <w:tcPr>
+            <w:tcW w:w="1870" w:type="dxa"/>
+          </w:tcPr>
+          <w:p>
+            <w:pPr>
+              <w:jc w:val="center"/>
+            </w:pPr>
+            <w:r>
+              <w:t>2h</w:t>
+            </w:r>
+          </w:p>
+        </w:tc>
+        <w:tc>
+          <w:tcPr>
+            <w:tcW w:w="1870" w:type="dxa"/>
+          </w:tcPr>
+          <w:p>
+            <w:pPr>
+              <w:jc w:val="center"/>
+            </w:pPr>
+            <w:r>
+              <w:t>-</w:t>
+            </w:r>
+          </w:p>
+        </w:tc>
+        <w:tc>
+          <w:tcPr>
+            <w:tcW w:w="1870" w:type="dxa"/>
+          </w:tcPr>
+          <w:p>
+            <w:pPr>
+              <w:jc w:val="center"/>
+            </w:pPr>
+            <w:r>
+              <w:t>-</w:t>
+            </w:r>
+          </w:p>
+        </w:tc>
+      </w:tr>
+      <w:tr>
+        <w:tc>
+          <w:tcPr>
+            <w:tcW w:w="1870" w:type="dxa"/>
+          </w:tcPr>
+          <w:p>
+            <w:r>
+              <w:t xml:space="preserve">Test </w:t>
+            </w:r>
+            <w:proofErr w:type="spellStart"/>
+            <w:r>
+              <w:t>paypal</w:t>
+            </w:r>
+            <w:proofErr w:type="spellEnd"/>
+            <w:r>
+              <w:t xml:space="preserve"> log file converter</w:t>
+            </w:r>
+          </w:p>
+        </w:tc>
+        <w:tc>
+          <w:tcPr>
+            <w:tcW w:w="1870" w:type="dxa"/>
+          </w:tcPr>
+          <w:p>
+            <w:pPr>
+              <w:jc w:val="center"/>
+            </w:pPr>
+            <w:r>
+              <w:t>2h</w:t>
+            </w:r>
+          </w:p>
+        </w:tc>
+        <w:tc>
+          <w:tcPr>
+            <w:tcW w:w="1870" w:type="dxa"/>
+          </w:tcPr>
+          <w:p>
+            <w:pPr>
+              <w:jc w:val="center"/>
+            </w:pPr>
+            <w:r>
+              <w:t>-</w:t>
+            </w:r>
+          </w:p>
+        </w:tc>
+        <w:tc>
+          <w:tcPr>
+            <w:tcW w:w="1870" w:type="dxa"/>
+          </w:tcPr>
+          <w:p>
+            <w:pPr>
+              <w:jc w:val="center"/>
+            </w:pPr>
+            <w:r>
+              <w:t>-</w:t>
+            </w:r>
+          </w:p>
+        </w:tc>
+        <w:tc>
+          <w:tcPr>
+            <w:tcW w:w="1870" w:type="dxa"/>
+          </w:tcPr>
+          <w:p>
+            <w:pPr>
+              <w:jc w:val="center"/>
+            </w:pPr>
+            <w:r>
+              <w:t>-</w:t>
+            </w:r>
+          </w:p>
+        </w:tc>
+      </w:tr>
+      <w:tr>
+        <w:tc>
+          <w:tcPr>
+            <w:tcW w:w="1870" w:type="dxa"/>
+          </w:tcPr>
+          <w:p>
+            <w:r>
+              <w:t>Test app at camping</w:t>
+            </w:r>
+          </w:p>
+        </w:tc>
+        <w:tc>
+          <w:tcPr>
+            <w:tcW w:w="1870" w:type="dxa"/>
+          </w:tcPr>
+          <w:p>
+            <w:pPr>
+              <w:jc w:val="center"/>
+            </w:pPr>
+            <w:r>
+              <w:t>-</w:t>
+            </w:r>
+          </w:p>
+        </w:tc>
+        <w:tc>
+          <w:tcPr>
+            <w:tcW w:w="1870" w:type="dxa"/>
+          </w:tcPr>
+          <w:p>
+            <w:pPr>
+              <w:jc w:val="center"/>
+            </w:pPr>
+            <w:r>
+              <w:t>-</w:t>
+            </w:r>
+          </w:p>
+        </w:tc>
+        <w:tc>
+          <w:tcPr>
+            <w:tcW w:w="1870" w:type="dxa"/>
+          </w:tcPr>
+          <w:p>
+            <w:pPr>
+              <w:jc w:val="center"/>
+            </w:pPr>
+            <w:r>
+              <w:t>2h</w:t>
+            </w:r>
+          </w:p>
+        </w:tc>
+        <w:tc>
+          <w:tcPr>
+            <w:tcW w:w="1870" w:type="dxa"/>
+          </w:tcPr>
+          <w:p>
+            <w:pPr>
+              <w:jc w:val="center"/>
+            </w:pPr>
+            <w:r>
+              <w:t>2h</w:t>
+            </w:r>
+          </w:p>
+        </w:tc>
+      </w:tr>
+      <w:tr>
+        <w:tc>
+          <w:tcPr>
+            <w:tcW w:w="1870" w:type="dxa"/>
+          </w:tcPr>
+          <w:p>
+            <w:r>
+              <w:t>Test CSS on website</w:t>
+            </w:r>
+          </w:p>
+        </w:tc>
+        <w:tc>
+          <w:tcPr>
+            <w:tcW w:w="1870" w:type="dxa"/>
+          </w:tcPr>
+          <w:p>
+            <w:pPr>
+              <w:jc w:val="center"/>
+            </w:pPr>
+            <w:r>
+              <w:t>-</w:t>
+            </w:r>
+          </w:p>
+        </w:tc>
+        <w:tc>
+          <w:tcPr>
+            <w:tcW w:w="1870" w:type="dxa"/>
+          </w:tcPr>
+          <w:p>
+            <w:pPr>
+              <w:jc w:val="center"/>
+            </w:pPr>
+            <w:r>
+              <w:t>-</w:t>
+            </w:r>
+          </w:p>
+        </w:tc>
+        <w:tc>
+          <w:tcPr>
+            <w:tcW w:w="1870" w:type="dxa"/>
+          </w:tcPr>
+          <w:p>
+            <w:pPr>
+              <w:jc w:val="center"/>
+            </w:pPr>
+            <w:r>
+              <w:t>3h</w:t>
+            </w:r>
+          </w:p>
+        </w:tc>
+        <w:tc>
+          <w:tcPr>
+            <w:tcW w:w="1870" w:type="dxa"/>
+          </w:tcPr>
+          <w:p>
+            <w:pPr>
+              <w:jc w:val="center"/>
+            </w:pPr>
+            <w:r>
+              <w:t>3h</w:t>
+            </w:r>
+          </w:p>
+        </w:tc>
+      </w:tr>
+      <w:tr>
+        <w:tc>
+          <w:tcPr>
+            <w:tcW w:w="1870" w:type="dxa"/>
+          </w:tcPr>
+          <w:p>
+            <w:r>
+              <w:lastRenderedPageBreak/>
+              <w:t xml:space="preserve">Test backend </w:t>
+            </w:r>
+            <w:r>
+              <w:t>functionalities</w:t>
+            </w:r>
+          </w:p>
+        </w:tc>
+        <w:tc>
+          <w:tcPr>
+            <w:tcW w:w="1870" w:type="dxa"/>
+          </w:tcPr>
+          <w:p>
+            <w:pPr>
+              <w:jc w:val="center"/>
+            </w:pPr>
+            <w:r>
+              <w:t>4h</w:t>
+            </w:r>
+          </w:p>
+        </w:tc>
+        <w:tc>
+          <w:tcPr>
+            <w:tcW w:w="1870" w:type="dxa"/>
+          </w:tcPr>
+          <w:p>
+            <w:pPr>
+              <w:jc w:val="center"/>
+            </w:pPr>
+            <w:r>
+              <w:t>4h</w:t>
+            </w:r>
+          </w:p>
+        </w:tc>
+        <w:tc>
+          <w:tcPr>
+            <w:tcW w:w="1870" w:type="dxa"/>
+          </w:tcPr>
+          <w:p>
+            <w:pPr>
+              <w:jc w:val="center"/>
+            </w:pPr>
+            <w:r>
+              <w:t>-</w:t>
+            </w:r>
+          </w:p>
+        </w:tc>
+        <w:tc>
+          <w:tcPr>
+            <w:tcW w:w="1870" w:type="dxa"/>
+          </w:tcPr>
+          <w:p>
+            <w:pPr>
+              <w:jc w:val="center"/>
+            </w:pPr>
+            <w:r>
+              <w:t>-</w:t>
+            </w:r>
+          </w:p>
+        </w:tc>
+      </w:tr>
+    </w:tbl>
+    <w:p>
+      <w:pPr>
+        <w:ind w:left="360"/>
+      </w:pPr>
+    </w:p>
+    <w:p>
+      <w:pPr>
+        <w:pStyle w:val="Heading1"/>
+        <w:numPr>
+          <w:ilvl w:val="0"/>
+          <w:numId w:val="6"/>
+        </w:numPr>
+      </w:pPr>
+      <w:bookmarkStart w:id="14" w:name="_Toc454833388"/>
+      <w:r>
+        <w:t>Week 18</w:t>
+      </w:r>
+      <w:bookmarkEnd w:id="14"/>
+    </w:p>
+    <w:p>
+      <w:pPr>
+        <w:pStyle w:val="ListParagraph"/>
+        <w:ind w:left="360"/>
+        <w:rPr>
+          <w:b/>
+        </w:rPr>
+      </w:pPr>
+      <w:r>
+        <w:rPr>
+          <w:b/>
+        </w:rPr>
+        <w:t xml:space="preserve">Chairman: </w:t>
+      </w:r>
+      <w:proofErr w:type="spellStart"/>
+      <w:r>
+        <w:rPr>
+          <w:b/>
+        </w:rPr>
+        <w:t>Veselin</w:t>
+      </w:r>
+      <w:proofErr w:type="spellEnd"/>
+      <w:r>
+        <w:rPr>
+          <w:b/>
+        </w:rPr>
+        <w:t xml:space="preserve"> </w:t>
+      </w:r>
+      <w:proofErr w:type="spellStart"/>
+      <w:r>
+        <w:rPr>
+          <w:b/>
+        </w:rPr>
+        <w:t>Chumpalov</w:t>
+      </w:r>
+      <w:proofErr w:type="spellEnd"/>
+      <w:r>
+        <w:rPr>
+          <w:b/>
+        </w:rPr>
+        <w:br/>
+      </w:r>
+    </w:p>
+    <w:p>
+      <w:pPr>
+        <w:pStyle w:val="ListParagraph"/>
+        <w:numPr>
+          <w:ilvl w:val="1"/>
+          <w:numId w:val="6"/>
+        </w:numPr>
+      </w:pPr>
+      <w:r>
+        <w:t>Planned and performed activities</w:t>
+      </w:r>
+    </w:p>
+    <w:tbl>
+      <w:tblPr>
+        <w:tblStyle w:val="TableGrid"/>
+        <w:tblW w:w="0" w:type="auto"/>
+        <w:tblInd w:w="720" w:type="dxa"/>
+        <w:tblLook w:val="04A0" w:firstRow="1" w:lastRow="0" w:firstColumn="1" w:lastColumn="0" w:noHBand="0" w:noVBand="1"/>
+      </w:tblPr>
+      <w:tblGrid>
+        <w:gridCol w:w="4337"/>
+        <w:gridCol w:w="4293"/>
+      </w:tblGrid>
+      <w:tr>
+        <w:tc>
+          <w:tcPr>
+            <w:tcW w:w="4675" w:type="dxa"/>
+          </w:tcPr>
+          <w:p>
+            <w:pPr>
+              <w:pStyle w:val="ListParagraph"/>
+              <w:ind w:left="0"/>
+              <w:jc w:val="center"/>
+              <w:rPr>
+                <w:b/>
+              </w:rPr>
+            </w:pPr>
+            <w:r>
+              <w:rPr>
+                <w:b/>
+              </w:rPr>
+              <w:t>Planned Activities</w:t>
+            </w:r>
+          </w:p>
+        </w:tc>
+        <w:tc>
+          <w:tcPr>
+            <w:tcW w:w="4675" w:type="dxa"/>
+          </w:tcPr>
+          <w:p>
+            <w:pPr>
+              <w:pStyle w:val="ListParagraph"/>
+              <w:ind w:left="0"/>
+              <w:jc w:val="center"/>
+              <w:rPr>
+                <w:b/>
+              </w:rPr>
+            </w:pPr>
+            <w:r>
+              <w:rPr>
+                <w:b/>
+              </w:rPr>
+              <w:t>Performed (+ or -)</w:t>
+            </w:r>
+          </w:p>
+        </w:tc>
+      </w:tr>
+      <w:tr>
+        <w:tc>
+          <w:tcPr>
+            <w:tcW w:w="4675" w:type="dxa"/>
+          </w:tcPr>
+          <w:p>
+            <w:pPr>
+              <w:pStyle w:val="ListParagraph"/>
+              <w:ind w:left="0"/>
+            </w:pPr>
+            <w:r>
+              <w:t>Export all programs to .exe</w:t>
+            </w:r>
+          </w:p>
+        </w:tc>
+        <w:tc>
+          <w:tcPr>
+            <w:tcW w:w="4675" w:type="dxa"/>
+          </w:tcPr>
+          <w:p>
+            <w:pPr>
+              <w:pStyle w:val="ListParagraph"/>
+              <w:ind w:left="0"/>
+              <w:jc w:val="center"/>
+            </w:pPr>
+            <w:r>
+              <w:t>+</w:t>
+            </w:r>
+          </w:p>
+        </w:tc>
+      </w:tr>
+      <w:tr>
+        <w:tc>
+          <w:tcPr>
+            <w:tcW w:w="4675" w:type="dxa"/>
+          </w:tcPr>
+          <w:p>
+            <w:pPr>
+              <w:pStyle w:val="ListParagraph"/>
+              <w:ind w:left="0"/>
+            </w:pPr>
+            <w:r>
+              <w:t>Proof read documentation</w:t>
+            </w:r>
+          </w:p>
+        </w:tc>
+        <w:tc>
+          <w:tcPr>
+            <w:tcW w:w="4675" w:type="dxa"/>
+          </w:tcPr>
+          <w:p>
+            <w:pPr>
+              <w:pStyle w:val="ListParagraph"/>
+              <w:ind w:left="0"/>
+              <w:jc w:val="center"/>
+            </w:pPr>
+            <w:r>
+              <w:t>+</w:t>
+            </w:r>
+          </w:p>
+        </w:tc>
+      </w:tr>
+      <w:tr>
+        <w:tc>
+          <w:tcPr>
+            <w:tcW w:w="4675" w:type="dxa"/>
+          </w:tcPr>
+          <w:p>
+            <w:pPr>
+              <w:pStyle w:val="ListParagraph"/>
+              <w:ind w:left="0"/>
+            </w:pPr>
+            <w:r>
+              <w:t>Peer assessment</w:t>
+            </w:r>
+          </w:p>
+        </w:tc>
+        <w:tc>
+          <w:tcPr>
+            <w:tcW w:w="4675" w:type="dxa"/>
+          </w:tcPr>
+          <w:p>
+            <w:pPr>
+              <w:pStyle w:val="ListParagraph"/>
+              <w:ind w:left="0"/>
+              <w:jc w:val="center"/>
+            </w:pPr>
+            <w:r>
+              <w:t>+</w:t>
+            </w:r>
+          </w:p>
+        </w:tc>
+      </w:tr>
+    </w:tbl>
+    <w:p>
+      <w:pPr>
+        <w:pStyle w:val="ListParagraph"/>
+      </w:pPr>
+    </w:p>
+    <w:p>
+      <w:pPr>
+        <w:pStyle w:val="ListParagraph"/>
+        <w:numPr>
+          <w:ilvl w:val="1"/>
+          <w:numId w:val="6"/>
+        </w:numPr>
+      </w:pPr>
+      <w:r>
+        <w:t>Agreements</w:t>
+      </w:r>
+    </w:p>
+    <w:p>
+      <w:pPr>
+        <w:pStyle w:val="ListParagraph"/>
+        <w:numPr>
+          <w:ilvl w:val="0"/>
+          <w:numId w:val="7"/>
+        </w:numPr>
+      </w:pPr>
+      <w:r>
+        <w:t>The team decided to present the project as a live demo which takes a single visitor from buying a ticket to leaving the event.</w:t>
+      </w:r>
+    </w:p>
+    <w:p>
+      <w:pPr>
+        <w:pStyle w:val="ListParagraph"/>
+        <w:numPr>
+          <w:ilvl w:val="1"/>
+          <w:numId w:val="6"/>
+        </w:numPr>
+      </w:pPr>
+      <w:r>
+        <w:t>Problems and challenges</w:t>
+      </w:r>
+    </w:p>
+    <w:p>
+      <w:pPr>
+        <w:pStyle w:val="ListParagraph"/>
+        <w:numPr>
+          <w:ilvl w:val="0"/>
+          <w:numId w:val="7"/>
+        </w:numPr>
+      </w:pPr>
+      <w:r>
+        <w:t>We faced no problems this week;</w:t>
+      </w:r>
+    </w:p>
+    <w:p>
+      <w:pPr>
+        <w:pStyle w:val="ListParagraph"/>
+        <w:numPr>
+          <w:ilvl w:val="1"/>
+          <w:numId w:val="6"/>
+        </w:numPr>
+      </w:pPr>
+      <w:r>
+        <w:t>Solutions and decisions</w:t>
+      </w:r>
+    </w:p>
+    <w:p>
+      <w:pPr>
+        <w:pStyle w:val="ListParagraph"/>
+        <w:numPr>
+          <w:ilvl w:val="1"/>
+          <w:numId w:val="6"/>
+        </w:numPr>
+      </w:pPr>
+      <w:r>
+        <w:t>Extra achieved / completed</w:t>
+      </w:r>
+    </w:p>
+    <w:p>
+      <w:pPr>
+        <w:pStyle w:val="ListParagraph"/>
+        <w:numPr>
+          <w:ilvl w:val="0"/>
+          <w:numId w:val="7"/>
+        </w:numPr>
+      </w:pPr>
+      <w:r>
+        <w:t>Nothing extra was achieved this week.</w:t>
+      </w:r>
+    </w:p>
+    <w:p>
+      <w:pPr>
+        <w:pStyle w:val="ListParagraph"/>
+        <w:numPr>
+          <w:ilvl w:val="1"/>
+          <w:numId w:val="6"/>
+        </w:numPr>
+      </w:pPr>
+      <w:r>
+        <w:t>Table with activities and hours spend per group member</w:t>
+      </w:r>
+    </w:p>
+    <w:tbl>
+      <w:tblPr>
+        <w:tblStyle w:val="TableGrid"/>
+        <w:tblW w:w="0" w:type="auto"/>
+        <w:tblInd w:w="720" w:type="dxa"/>
+        <w:tblLook w:val="04A0" w:firstRow="1" w:lastRow="0" w:firstColumn="1" w:lastColumn="0" w:noHBand="0" w:noVBand="1"/>
+      </w:tblPr>
+      <w:tblGrid>
+        <w:gridCol w:w="1769"/>
+        <w:gridCol w:w="1726"/>
+        <w:gridCol w:w="1720"/>
+        <w:gridCol w:w="1708"/>
+        <w:gridCol w:w="1707"/>
+      </w:tblGrid>
+      <w:tr>
+        <w:tc>
+          <w:tcPr>
+            <w:tcW w:w="1870" w:type="dxa"/>
+          </w:tcPr>
+          <w:p>
+            <w:pPr>
+              <w:pStyle w:val="ListParagraph"/>
+              <w:ind w:left="0"/>
+              <w:jc w:val="center"/>
+              <w:rPr>
+                <w:b/>
+              </w:rPr>
+            </w:pPr>
+            <w:r>
+              <w:rPr>
+                <w:b/>
+              </w:rPr>
+              <w:t>Activity</w:t>
+            </w:r>
+          </w:p>
+        </w:tc>
+        <w:tc>
+          <w:tcPr>
+            <w:tcW w:w="1870" w:type="dxa"/>
+          </w:tcPr>
+          <w:p>
+            <w:pPr>
+              <w:pStyle w:val="ListParagraph"/>
+              <w:ind w:left="0"/>
+              <w:jc w:val="center"/>
+              <w:rPr>
+                <w:b/>
+              </w:rPr>
+            </w:pPr>
+            <w:r>
+              <w:rPr>
+                <w:b/>
+              </w:rPr>
+              <w:t>Angelica</w:t>
+            </w:r>
+          </w:p>
+        </w:tc>
+        <w:tc>
+          <w:tcPr>
+            <w:tcW w:w="1870" w:type="dxa"/>
+          </w:tcPr>
+          <w:p>
+            <w:pPr>
+              <w:pStyle w:val="ListParagraph"/>
+              <w:ind w:left="0"/>
+              <w:jc w:val="center"/>
+              <w:rPr>
+                <w:b/>
+              </w:rPr>
+            </w:pPr>
+            <w:proofErr w:type="spellStart"/>
+            <w:r>
+              <w:rPr>
+                <w:b/>
+              </w:rPr>
+              <w:t>Anzhelo</w:t>
+            </w:r>
+            <w:proofErr w:type="spellEnd"/>
+          </w:p>
+        </w:tc>
+        <w:tc>
+          <w:tcPr>
+            <w:tcW w:w="1870" w:type="dxa"/>
+          </w:tcPr>
+          <w:p>
+            <w:pPr>
+              <w:pStyle w:val="ListParagraph"/>
+              <w:ind w:left="0"/>
+              <w:jc w:val="center"/>
+              <w:rPr>
+                <w:b/>
+              </w:rPr>
+            </w:pPr>
+            <w:proofErr w:type="spellStart"/>
+            <w:r>
+              <w:rPr>
+                <w:b/>
+              </w:rPr>
+              <w:t>Veselin</w:t>
+            </w:r>
+            <w:proofErr w:type="spellEnd"/>
+          </w:p>
+        </w:tc>
+        <w:tc>
+          <w:tcPr>
+            <w:tcW w:w="1870" w:type="dxa"/>
+          </w:tcPr>
+          <w:p>
+            <w:pPr>
+              <w:pStyle w:val="ListParagraph"/>
+              <w:ind w:left="0"/>
+              <w:jc w:val="center"/>
+              <w:rPr>
+                <w:b/>
+              </w:rPr>
+            </w:pPr>
+            <w:proofErr w:type="spellStart"/>
+            <w:r>
+              <w:rPr>
+                <w:b/>
+              </w:rPr>
+              <w:t>Yordan</w:t>
+            </w:r>
+            <w:proofErr w:type="spellEnd"/>
+          </w:p>
+        </w:tc>
+      </w:tr>
+      <w:tr>
+        <w:tc>
+          <w:tcPr>
+            <w:tcW w:w="1870" w:type="dxa"/>
+          </w:tcPr>
+          <w:p>
+            <w:pPr>
+              <w:pStyle w:val="ListParagraph"/>
+              <w:ind w:left="0"/>
+            </w:pPr>
+            <w:r>
+              <w:t>Export programs to .exe</w:t>
+            </w:r>
+          </w:p>
+        </w:tc>
+        <w:tc>
+          <w:tcPr>
+            <w:tcW w:w="1870" w:type="dxa"/>
+          </w:tcPr>
+          <w:p>
+            <w:pPr>
+              <w:pStyle w:val="ListParagraph"/>
+              <w:ind w:left="0"/>
+              <w:jc w:val="center"/>
+            </w:pPr>
+            <w:r>
+              <w:t>4h</w:t>
+            </w:r>
+          </w:p>
+        </w:tc>
+        <w:tc>
+          <w:tcPr>
+            <w:tcW w:w="1870" w:type="dxa"/>
+          </w:tcPr>
+          <w:p>
+            <w:pPr>
+              <w:pStyle w:val="ListParagraph"/>
+              <w:ind w:left="0"/>
+              <w:jc w:val="center"/>
+            </w:pPr>
+            <w:r>
+              <w:t>4h</w:t>
+            </w:r>
+          </w:p>
+        </w:tc>
+        <w:tc>
+          <w:tcPr>
+            <w:tcW w:w="1870" w:type="dxa"/>
+          </w:tcPr>
+          <w:p>
+            <w:pPr>
+              <w:pStyle w:val="ListParagraph"/>
+              <w:ind w:left="0"/>
+              <w:jc w:val="center"/>
+            </w:pPr>
+            <w:r>
+              <w:t>4h</w:t>
+            </w:r>
+          </w:p>
+        </w:tc>
+        <w:tc>
+          <w:tcPr>
+            <w:tcW w:w="1870" w:type="dxa"/>
+          </w:tcPr>
+          <w:p>
+            <w:pPr>
+              <w:pStyle w:val="ListParagraph"/>
+              <w:ind w:left="0"/>
+              <w:jc w:val="center"/>
+            </w:pPr>
+            <w:r>
+              <w:t>4h</w:t>
+            </w:r>
+          </w:p>
+        </w:tc>
+      </w:tr>
+      <w:tr>
+        <w:tc>
+          <w:tcPr>
+            <w:tcW w:w="1870" w:type="dxa"/>
+          </w:tcPr>
+          <w:p>
+            <w:pPr>
+              <w:pStyle w:val="ListParagraph"/>
+              <w:ind w:left="0"/>
+            </w:pPr>
+            <w:r>
+              <w:t>Peer assessment</w:t>
+            </w:r>
+          </w:p>
+        </w:tc>
+        <w:tc>
+          <w:tcPr>
+            <w:tcW w:w="1870" w:type="dxa"/>
+          </w:tcPr>
+          <w:p>
+            <w:pPr>
+              <w:pStyle w:val="ListParagraph"/>
+              <w:ind w:left="0"/>
+              <w:jc w:val="center"/>
+            </w:pPr>
+            <w:r>
+              <w:t>1h</w:t>
+            </w:r>
+          </w:p>
+        </w:tc>
+        <w:tc>
+          <w:tcPr>
+            <w:tcW w:w="1870" w:type="dxa"/>
+          </w:tcPr>
+          <w:p>
+            <w:pPr>
+              <w:pStyle w:val="ListParagraph"/>
+              <w:ind w:left="0"/>
+              <w:jc w:val="center"/>
+            </w:pPr>
+            <w:r>
+              <w:t>1h</w:t>
+            </w:r>
+          </w:p>
+        </w:tc>
+        <w:tc>
+          <w:tcPr>
+            <w:tcW w:w="1870" w:type="dxa"/>
+          </w:tcPr>
+          <w:p>
+            <w:pPr>
+              <w:pStyle w:val="ListParagraph"/>
+              <w:ind w:left="0"/>
+              <w:jc w:val="center"/>
+            </w:pPr>
+            <w:r>
+              <w:t>1h</w:t>
+            </w:r>
+          </w:p>
+        </w:tc>
+        <w:tc>
+          <w:tcPr>
+            <w:tcW w:w="1870" w:type="dxa"/>
+          </w:tcPr>
+          <w:p>
+            <w:pPr>
+              <w:pStyle w:val="ListParagraph"/>
+              <w:ind w:left="0"/>
+              <w:jc w:val="center"/>
+            </w:pPr>
+            <w:r>
+              <w:t>1h</w:t>
+            </w:r>
+          </w:p>
+        </w:tc>
+      </w:tr>
+      <w:tr>
+        <w:tc>
+          <w:tcPr>
+            <w:tcW w:w="1870" w:type="dxa"/>
+          </w:tcPr>
+          <w:p>
+            <w:pPr>
+              <w:pStyle w:val="ListParagraph"/>
+              <w:ind w:left="0"/>
+            </w:pPr>
+            <w:r>
+              <w:t>Proof read documents</w:t>
+            </w:r>
+          </w:p>
+        </w:tc>
+        <w:tc>
+          <w:tcPr>
+            <w:tcW w:w="1870" w:type="dxa"/>
+          </w:tcPr>
+          <w:p>
+            <w:pPr>
+              <w:pStyle w:val="ListParagraph"/>
+              <w:ind w:left="0"/>
+              <w:jc w:val="center"/>
+            </w:pPr>
+            <w:r>
+              <w:t>2h</w:t>
+            </w:r>
+          </w:p>
+        </w:tc>
+        <w:tc>
+          <w:tcPr>
+            <w:tcW w:w="1870" w:type="dxa"/>
+          </w:tcPr>
+          <w:p>
+            <w:pPr>
+              <w:pStyle w:val="ListParagraph"/>
+              <w:ind w:left="0"/>
+              <w:jc w:val="center"/>
+            </w:pPr>
+            <w:r>
+              <w:t>2h</w:t>
+            </w:r>
+          </w:p>
+        </w:tc>
+        <w:tc>
+          <w:tcPr>
+            <w:tcW w:w="1870" w:type="dxa"/>
+          </w:tcPr>
+          <w:p>
+            <w:pPr>
+              <w:pStyle w:val="ListParagraph"/>
+              <w:ind w:left="0"/>
+              <w:jc w:val="center"/>
+            </w:pPr>
+            <w:r>
+              <w:t>2h</w:t>
+            </w:r>
+          </w:p>
+        </w:tc>
+        <w:tc>
+          <w:tcPr>
+            <w:tcW w:w="1870" w:type="dxa"/>
+          </w:tcPr>
+          <w:p>
+            <w:pPr>
+              <w:pStyle w:val="ListParagraph"/>
+              <w:ind w:left="0"/>
+              <w:jc w:val="center"/>
+            </w:pPr>
+            <w:r>
+              <w:t>2h</w:t>
+            </w:r>
+          </w:p>
+        </w:tc>
+      </w:tr>
+    </w:tbl>
+    <w:p>
+      <w:pPr>
+        <w:pStyle w:val="ListParagraph"/>
+      </w:pPr>
+    </w:p>
+    <w:p>
+      <w:pPr>
+        <w:pStyle w:val="Heading1"/>
+      </w:pPr>
+    </w:p>
+    <w:p>
+      <w:pPr>
+        <w:ind w:left="360"/>
+      </w:pPr>
+    </w:p>
+    <w:p>
+      <w:pPr>
+        <w:ind w:left="360"/>
+      </w:pPr>
+    </w:p>
+    <w:p>
+      <w:pPr>
+        <w:ind w:left="360"/>
+      </w:pPr>
     </w:p>
     <w:p/>
     <w:p/>
@@ -10067,7 +13898,7 @@
 </file>
 
 <file path=word/endnotes.xml><?xml version="1.0" encoding="utf-8"?>
-<w:endnotes xmlns:wpc="http://schemas.microsoft.com/office/word/2010/wordprocessingCanvas" xmlns:cx="http://schemas.microsoft.com/office/drawing/2014/chartex" xmlns:cx1="http://schemas.microsoft.com/office/drawing/2015/9/8/chartex" xmlns:mc="http://schemas.openxmlformats.org/markup-compatibility/2006" xmlns:o="urn:schemas-microsoft-com:office:office" xmlns:r="http://schemas.openxmlformats.org/officeDocument/2006/relationships" xmlns:m="http://schemas.openxmlformats.org/officeDocument/2006/math" xmlns:v="urn:schemas-microsoft-com:vml" xmlns:wp14="http://schemas.microsoft.com/office/word/2010/wordprocessingDrawing" xmlns:wp="http://schemas.openxmlformats.org/drawingml/2006/wordprocessingDrawing" xmlns:w10="urn:schemas-microsoft-com:office:word" xmlns:w="http://schemas.openxmlformats.org/wordprocessingml/2006/main" xmlns:w14="http://schemas.microsoft.com/office/word/2010/wordml" xmlns:w15="http://schemas.microsoft.com/office/word/2012/wordml" xmlns:w16se="http://schemas.microsoft.com/office/word/2015/wordml/symex" xmlns:wpg="http://schemas.microsoft.com/office/word/2010/wordprocessingGroup" xmlns:wpi="http://schemas.microsoft.com/office/word/2010/wordprocessingInk" xmlns:wne="http://schemas.microsoft.com/office/word/2006/wordml" xmlns:wps="http://schemas.microsoft.com/office/word/2010/wordprocessingShape" mc:Ignorable="w14 w15 w16se wp14">
+<w:endnotes xmlns:wpc="http://schemas.microsoft.com/office/word/2010/wordprocessingCanvas" xmlns:cx="http://schemas.microsoft.com/office/drawing/2014/chartex" xmlns:cx1="http://schemas.microsoft.com/office/drawing/2015/9/8/chartex" xmlns:cx2="http://schemas.microsoft.com/office/drawing/2015/10/21/chartex" xmlns:mc="http://schemas.openxmlformats.org/markup-compatibility/2006" xmlns:o="urn:schemas-microsoft-com:office:office" xmlns:r="http://schemas.openxmlformats.org/officeDocument/2006/relationships" xmlns:m="http://schemas.openxmlformats.org/officeDocument/2006/math" xmlns:v="urn:schemas-microsoft-com:vml" xmlns:wp14="http://schemas.microsoft.com/office/word/2010/wordprocessingDrawing" xmlns:wp="http://schemas.openxmlformats.org/drawingml/2006/wordprocessingDrawing" xmlns:w10="urn:schemas-microsoft-com:office:word" xmlns:w="http://schemas.openxmlformats.org/wordprocessingml/2006/main" xmlns:w14="http://schemas.microsoft.com/office/word/2010/wordml" xmlns:w15="http://schemas.microsoft.com/office/word/2012/wordml" xmlns:w16se="http://schemas.microsoft.com/office/word/2015/wordml/symex" xmlns:wpg="http://schemas.microsoft.com/office/word/2010/wordprocessingGroup" xmlns:wpi="http://schemas.microsoft.com/office/word/2010/wordprocessingInk" xmlns:wne="http://schemas.microsoft.com/office/word/2006/wordml" xmlns:wps="http://schemas.microsoft.com/office/word/2010/wordprocessingShape" mc:Ignorable="w14 w15 w16se wp14">
   <w:endnote w:type="separator" w:id="-1">
     <w:p>
       <w:pPr>
@@ -10092,7 +13923,7 @@
 </file>
 
 <file path=word/footer1.xml><?xml version="1.0" encoding="utf-8"?>
-<w:ftr xmlns:wpc="http://schemas.microsoft.com/office/word/2010/wordprocessingCanvas" xmlns:cx="http://schemas.microsoft.com/office/drawing/2014/chartex" xmlns:cx1="http://schemas.microsoft.com/office/drawing/2015/9/8/chartex" xmlns:mc="http://schemas.openxmlformats.org/markup-compatibility/2006" xmlns:o="urn:schemas-microsoft-com:office:office" xmlns:r="http://schemas.openxmlformats.org/officeDocument/2006/relationships" xmlns:m="http://schemas.openxmlformats.org/officeDocument/2006/math" xmlns:v="urn:schemas-microsoft-com:vml" xmlns:wp14="http://schemas.microsoft.com/office/word/2010/wordprocessingDrawing" xmlns:wp="http://schemas.openxmlformats.org/drawingml/2006/wordprocessingDrawing" xmlns:w10="urn:schemas-microsoft-com:office:word" xmlns:w="http://schemas.openxmlformats.org/wordprocessingml/2006/main" xmlns:w14="http://schemas.microsoft.com/office/word/2010/wordml" xmlns:w15="http://schemas.microsoft.com/office/word/2012/wordml" xmlns:w16se="http://schemas.microsoft.com/office/word/2015/wordml/symex" xmlns:wpg="http://schemas.microsoft.com/office/word/2010/wordprocessingGroup" xmlns:wpi="http://schemas.microsoft.com/office/word/2010/wordprocessingInk" xmlns:wne="http://schemas.microsoft.com/office/word/2006/wordml" xmlns:wps="http://schemas.microsoft.com/office/word/2010/wordprocessingShape" mc:Ignorable="w14 w15 w16se wp14">
+<w:ftr xmlns:wpc="http://schemas.microsoft.com/office/word/2010/wordprocessingCanvas" xmlns:cx="http://schemas.microsoft.com/office/drawing/2014/chartex" xmlns:cx1="http://schemas.microsoft.com/office/drawing/2015/9/8/chartex" xmlns:cx2="http://schemas.microsoft.com/office/drawing/2015/10/21/chartex" xmlns:mc="http://schemas.openxmlformats.org/markup-compatibility/2006" xmlns:o="urn:schemas-microsoft-com:office:office" xmlns:r="http://schemas.openxmlformats.org/officeDocument/2006/relationships" xmlns:m="http://schemas.openxmlformats.org/officeDocument/2006/math" xmlns:v="urn:schemas-microsoft-com:vml" xmlns:wp14="http://schemas.microsoft.com/office/word/2010/wordprocessingDrawing" xmlns:wp="http://schemas.openxmlformats.org/drawingml/2006/wordprocessingDrawing" xmlns:w10="urn:schemas-microsoft-com:office:word" xmlns:w="http://schemas.openxmlformats.org/wordprocessingml/2006/main" xmlns:w14="http://schemas.microsoft.com/office/word/2010/wordml" xmlns:w15="http://schemas.microsoft.com/office/word/2012/wordml" xmlns:w16se="http://schemas.microsoft.com/office/word/2015/wordml/symex" xmlns:wpg="http://schemas.microsoft.com/office/word/2010/wordprocessingGroup" xmlns:wpi="http://schemas.microsoft.com/office/word/2010/wordprocessingInk" xmlns:wne="http://schemas.microsoft.com/office/word/2006/wordml" xmlns:wps="http://schemas.microsoft.com/office/word/2010/wordprocessingShape" mc:Ignorable="w14 w15 w16se wp14">
   <w:tbl>
     <w:tblPr>
       <w:tblW w:w="5000" w:type="pct"/>
@@ -10139,7 +13970,7 @@
               <w:sz w:val="32"/>
               <w:szCs w:val="32"/>
             </w:rPr>
-            <w:t>10</w:t>
+            <w:t>14</w:t>
           </w:r>
           <w:r>
             <w:rPr>
@@ -10175,7 +14006,7 @@
 </file>
 
 <file path=word/footnotes.xml><?xml version="1.0" encoding="utf-8"?>
-<w:footnotes xmlns:wpc="http://schemas.microsoft.com/office/word/2010/wordprocessingCanvas" xmlns:cx="http://schemas.microsoft.com/office/drawing/2014/chartex" xmlns:cx1="http://schemas.microsoft.com/office/drawing/2015/9/8/chartex" xmlns:mc="http://schemas.openxmlformats.org/markup-compatibility/2006" xmlns:o="urn:schemas-microsoft-com:office:office" xmlns:r="http://schemas.openxmlformats.org/officeDocument/2006/relationships" xmlns:m="http://schemas.openxmlformats.org/officeDocument/2006/math" xmlns:v="urn:schemas-microsoft-com:vml" xmlns:wp14="http://schemas.microsoft.com/office/word/2010/wordprocessingDrawing" xmlns:wp="http://schemas.openxmlformats.org/drawingml/2006/wordprocessingDrawing" xmlns:w10="urn:schemas-microsoft-com:office:word" xmlns:w="http://schemas.openxmlformats.org/wordprocessingml/2006/main" xmlns:w14="http://schemas.microsoft.com/office/word/2010/wordml" xmlns:w15="http://schemas.microsoft.com/office/word/2012/wordml" xmlns:w16se="http://schemas.microsoft.com/office/word/2015/wordml/symex" xmlns:wpg="http://schemas.microsoft.com/office/word/2010/wordprocessingGroup" xmlns:wpi="http://schemas.microsoft.com/office/word/2010/wordprocessingInk" xmlns:wne="http://schemas.microsoft.com/office/word/2006/wordml" xmlns:wps="http://schemas.microsoft.com/office/word/2010/wordprocessingShape" mc:Ignorable="w14 w15 w16se wp14">
+<w:footnotes xmlns:wpc="http://schemas.microsoft.com/office/word/2010/wordprocessingCanvas" xmlns:cx="http://schemas.microsoft.com/office/drawing/2014/chartex" xmlns:cx1="http://schemas.microsoft.com/office/drawing/2015/9/8/chartex" xmlns:cx2="http://schemas.microsoft.com/office/drawing/2015/10/21/chartex" xmlns:mc="http://schemas.openxmlformats.org/markup-compatibility/2006" xmlns:o="urn:schemas-microsoft-com:office:office" xmlns:r="http://schemas.openxmlformats.org/officeDocument/2006/relationships" xmlns:m="http://schemas.openxmlformats.org/officeDocument/2006/math" xmlns:v="urn:schemas-microsoft-com:vml" xmlns:wp14="http://schemas.microsoft.com/office/word/2010/wordprocessingDrawing" xmlns:wp="http://schemas.openxmlformats.org/drawingml/2006/wordprocessingDrawing" xmlns:w10="urn:schemas-microsoft-com:office:word" xmlns:w="http://schemas.openxmlformats.org/wordprocessingml/2006/main" xmlns:w14="http://schemas.microsoft.com/office/word/2010/wordml" xmlns:w15="http://schemas.microsoft.com/office/word/2012/wordml" xmlns:w16se="http://schemas.microsoft.com/office/word/2015/wordml/symex" xmlns:wpg="http://schemas.microsoft.com/office/word/2010/wordprocessingGroup" xmlns:wpi="http://schemas.microsoft.com/office/word/2010/wordprocessingInk" xmlns:wne="http://schemas.microsoft.com/office/word/2006/wordml" xmlns:wps="http://schemas.microsoft.com/office/word/2010/wordprocessingShape" mc:Ignorable="w14 w15 w16se wp14">
   <w:footnote w:type="separator" w:id="-1">
     <w:p>
       <w:pPr>
@@ -10200,7 +14031,7 @@
 </file>
 
 <file path=word/header1.xml><?xml version="1.0" encoding="utf-8"?>
-<w:hdr xmlns:wpc="http://schemas.microsoft.com/office/word/2010/wordprocessingCanvas" xmlns:cx="http://schemas.microsoft.com/office/drawing/2014/chartex" xmlns:cx1="http://schemas.microsoft.com/office/drawing/2015/9/8/chartex" xmlns:mc="http://schemas.openxmlformats.org/markup-compatibility/2006" xmlns:o="urn:schemas-microsoft-com:office:office" xmlns:r="http://schemas.openxmlformats.org/officeDocument/2006/relationships" xmlns:m="http://schemas.openxmlformats.org/officeDocument/2006/math" xmlns:v="urn:schemas-microsoft-com:vml" xmlns:wp14="http://schemas.microsoft.com/office/word/2010/wordprocessingDrawing" xmlns:wp="http://schemas.openxmlformats.org/drawingml/2006/wordprocessingDrawing" xmlns:w10="urn:schemas-microsoft-com:office:word" xmlns:w="http://schemas.openxmlformats.org/wordprocessingml/2006/main" xmlns:w14="http://schemas.microsoft.com/office/word/2010/wordml" xmlns:w15="http://schemas.microsoft.com/office/word/2012/wordml" xmlns:w16se="http://schemas.microsoft.com/office/word/2015/wordml/symex" xmlns:wpg="http://schemas.microsoft.com/office/word/2010/wordprocessingGroup" xmlns:wpi="http://schemas.microsoft.com/office/word/2010/wordprocessingInk" xmlns:wne="http://schemas.microsoft.com/office/word/2006/wordml" xmlns:wps="http://schemas.microsoft.com/office/word/2010/wordprocessingShape" mc:Ignorable="w14 w15 w16se wp14">
+<w:hdr xmlns:wpc="http://schemas.microsoft.com/office/word/2010/wordprocessingCanvas" xmlns:cx="http://schemas.microsoft.com/office/drawing/2014/chartex" xmlns:cx1="http://schemas.microsoft.com/office/drawing/2015/9/8/chartex" xmlns:cx2="http://schemas.microsoft.com/office/drawing/2015/10/21/chartex" xmlns:mc="http://schemas.openxmlformats.org/markup-compatibility/2006" xmlns:o="urn:schemas-microsoft-com:office:office" xmlns:r="http://schemas.openxmlformats.org/officeDocument/2006/relationships" xmlns:m="http://schemas.openxmlformats.org/officeDocument/2006/math" xmlns:v="urn:schemas-microsoft-com:vml" xmlns:wp14="http://schemas.microsoft.com/office/word/2010/wordprocessingDrawing" xmlns:wp="http://schemas.openxmlformats.org/drawingml/2006/wordprocessingDrawing" xmlns:w10="urn:schemas-microsoft-com:office:word" xmlns:w="http://schemas.openxmlformats.org/wordprocessingml/2006/main" xmlns:w14="http://schemas.microsoft.com/office/word/2010/wordml" xmlns:w15="http://schemas.microsoft.com/office/word/2012/wordml" xmlns:w16se="http://schemas.microsoft.com/office/word/2015/wordml/symex" xmlns:wpg="http://schemas.microsoft.com/office/word/2010/wordprocessingGroup" xmlns:wpi="http://schemas.microsoft.com/office/word/2010/wordprocessingInk" xmlns:wne="http://schemas.microsoft.com/office/word/2006/wordml" xmlns:wps="http://schemas.microsoft.com/office/word/2010/wordprocessingShape" mc:Ignorable="w14 w15 w16se wp14">
   <w:p>
     <w:pPr>
       <w:pStyle w:val="Header"/>
@@ -10266,7 +14097,7 @@
 </file>
 
 <file path=word/numbering.xml><?xml version="1.0" encoding="utf-8"?>
-<w:numbering xmlns:wpc="http://schemas.microsoft.com/office/word/2010/wordprocessingCanvas" xmlns:cx="http://schemas.microsoft.com/office/drawing/2014/chartex" xmlns:cx1="http://schemas.microsoft.com/office/drawing/2015/9/8/chartex" xmlns:mc="http://schemas.openxmlformats.org/markup-compatibility/2006" xmlns:o="urn:schemas-microsoft-com:office:office" xmlns:r="http://schemas.openxmlformats.org/officeDocument/2006/relationships" xmlns:m="http://schemas.openxmlformats.org/officeDocument/2006/math" xmlns:v="urn:schemas-microsoft-com:vml" xmlns:wp14="http://schemas.microsoft.com/office/word/2010/wordprocessingDrawing" xmlns:wp="http://schemas.openxmlformats.org/drawingml/2006/wordprocessingDrawing" xmlns:w10="urn:schemas-microsoft-com:office:word" xmlns:w="http://schemas.openxmlformats.org/wordprocessingml/2006/main" xmlns:w14="http://schemas.microsoft.com/office/word/2010/wordml" xmlns:w15="http://schemas.microsoft.com/office/word/2012/wordml" xmlns:w16se="http://schemas.microsoft.com/office/word/2015/wordml/symex" xmlns:wpg="http://schemas.microsoft.com/office/word/2010/wordprocessingGroup" xmlns:wpi="http://schemas.microsoft.com/office/word/2010/wordprocessingInk" xmlns:wne="http://schemas.microsoft.com/office/word/2006/wordml" xmlns:wps="http://schemas.microsoft.com/office/word/2010/wordprocessingShape" mc:Ignorable="w14 w15 w16se wp14">
+<w:numbering xmlns:wpc="http://schemas.microsoft.com/office/word/2010/wordprocessingCanvas" xmlns:cx="http://schemas.microsoft.com/office/drawing/2014/chartex" xmlns:cx1="http://schemas.microsoft.com/office/drawing/2015/9/8/chartex" xmlns:cx2="http://schemas.microsoft.com/office/drawing/2015/10/21/chartex" xmlns:mc="http://schemas.openxmlformats.org/markup-compatibility/2006" xmlns:o="urn:schemas-microsoft-com:office:office" xmlns:r="http://schemas.openxmlformats.org/officeDocument/2006/relationships" xmlns:m="http://schemas.openxmlformats.org/officeDocument/2006/math" xmlns:v="urn:schemas-microsoft-com:vml" xmlns:wp14="http://schemas.microsoft.com/office/word/2010/wordprocessingDrawing" xmlns:wp="http://schemas.openxmlformats.org/drawingml/2006/wordprocessingDrawing" xmlns:w10="urn:schemas-microsoft-com:office:word" xmlns:w="http://schemas.openxmlformats.org/wordprocessingml/2006/main" xmlns:w14="http://schemas.microsoft.com/office/word/2010/wordml" xmlns:w15="http://schemas.microsoft.com/office/word/2012/wordml" xmlns:w16se="http://schemas.microsoft.com/office/word/2015/wordml/symex" xmlns:wpg="http://schemas.microsoft.com/office/word/2010/wordprocessingGroup" xmlns:wpi="http://schemas.microsoft.com/office/word/2010/wordprocessingInk" xmlns:wne="http://schemas.microsoft.com/office/word/2006/wordml" xmlns:wps="http://schemas.microsoft.com/office/word/2010/wordprocessingShape" mc:Ignorable="w14 w15 w16se wp14">
   <w:abstractNum w:abstractNumId="0" w15:restartNumberingAfterBreak="0">
     <w:nsid w:val="206E45A0"/>
     <w:multiLevelType w:val="hybridMultilevel"/>
@@ -10798,7 +14629,7 @@
       </w:pPr>
     </w:pPrDefault>
   </w:docDefaults>
-  <w:latentStyles w:defLockedState="0" w:defUIPriority="99" w:defSemiHidden="0" w:defUnhideWhenUsed="0" w:defQFormat="0" w:count="371">
+  <w:latentStyles w:defLockedState="0" w:defUIPriority="99" w:defSemiHidden="0" w:defUnhideWhenUsed="0" w:defQFormat="0" w:count="372">
     <w:lsdException w:name="Normal" w:uiPriority="0" w:qFormat="1"/>
     <w:lsdException w:name="heading 1" w:uiPriority="9" w:qFormat="1"/>
     <w:lsdException w:name="heading 2" w:semiHidden="1" w:uiPriority="9" w:unhideWhenUsed="1" w:qFormat="1"/>
@@ -10904,7 +14735,6 @@
     <w:lsdException w:name="HTML Sample" w:semiHidden="1" w:unhideWhenUsed="1"/>
     <w:lsdException w:name="HTML Typewriter" w:semiHidden="1" w:unhideWhenUsed="1"/>
     <w:lsdException w:name="HTML Variable" w:semiHidden="1" w:unhideWhenUsed="1"/>
-    <w:lsdException w:name="Normal Table" w:semiHidden="1" w:unhideWhenUsed="1"/>
     <w:lsdException w:name="annotation subject" w:semiHidden="1" w:unhideWhenUsed="1"/>
     <w:lsdException w:name="No List" w:semiHidden="1" w:unhideWhenUsed="1"/>
     <w:lsdException w:name="Outline List 1" w:semiHidden="1" w:unhideWhenUsed="1"/>
@@ -10951,10 +14781,8 @@
     <w:lsdException w:name="Table Subtle 2" w:semiHidden="1" w:unhideWhenUsed="1"/>
     <w:lsdException w:name="Table Web 1" w:semiHidden="1" w:unhideWhenUsed="1"/>
     <w:lsdException w:name="Table Web 2" w:semiHidden="1" w:unhideWhenUsed="1"/>
-    <w:lsdException w:name="Table Web 3" w:semiHidden="1" w:unhideWhenUsed="1"/>
     <w:lsdException w:name="Balloon Text" w:semiHidden="1" w:unhideWhenUsed="1"/>
     <w:lsdException w:name="Table Grid" w:uiPriority="39"/>
-    <w:lsdException w:name="Table Theme" w:semiHidden="1" w:unhideWhenUsed="1"/>
     <w:lsdException w:name="Placeholder Text" w:semiHidden="1"/>
     <w:lsdException w:name="No Spacing" w:uiPriority="1" w:qFormat="1"/>
     <w:lsdException w:name="Light Shading" w:uiPriority="60"/>
@@ -11170,6 +14998,7 @@
     <w:lsdException w:name="List Table 5 Dark Accent 6" w:uiPriority="50"/>
     <w:lsdException w:name="List Table 6 Colorful Accent 6" w:uiPriority="51"/>
     <w:lsdException w:name="List Table 7 Colorful Accent 6" w:uiPriority="52"/>
+    <w:lsdException w:name="Mention" w:semiHidden="1" w:unhideWhenUsed="1"/>
   </w:latentStyles>
   <w:style w:type="paragraph" w:default="1" w:styleId="Normal">
     <w:name w:val="Normal"/>
@@ -11653,7 +15482,7 @@
 </file>
 
 <file path=customXml/itemProps1.xml><?xml version="1.0" encoding="utf-8"?>
-<ds:datastoreItem xmlns:ds="http://schemas.openxmlformats.org/officeDocument/2006/customXml" ds:itemID="{11066147-6802-4A67-93FE-50CA6E4FA96F}">
+<ds:datastoreItem xmlns:ds="http://schemas.openxmlformats.org/officeDocument/2006/customXml" ds:itemID="{159DC8A8-5BFA-47AC-95B8-C80FFEA8A5FD}">
   <ds:schemaRefs>
     <ds:schemaRef ds:uri="http://schemas.openxmlformats.org/officeDocument/2006/bibliography"/>
   </ds:schemaRefs>

</xml_diff>